<commit_message>
Data Science in Cloud: Introduction - Task correction
</commit_message>
<xml_diff>
--- a/5-In-Cloud/17-Introduction/Proveedores de Nube.docx
+++ b/5-In-Cloud/17-Introduction/Proveedores de Nube.docx
@@ -169,25 +169,7 @@
           <w:sz w:val="24"/>
           <w:szCs w:val="24"/>
         </w:rPr>
-        <w:t>AWS ofrece instancias EC2 (</w:t>
-      </w:r>
-      <w:proofErr w:type="spellStart"/>
-      <w:r>
-        <w:rPr>
-          <w:rFonts w:ascii="Arial" w:hAnsi="Arial" w:cs="Arial"/>
-          <w:sz w:val="24"/>
-          <w:szCs w:val="24"/>
-        </w:rPr>
-        <w:t>Elastic</w:t>
-      </w:r>
-      <w:proofErr w:type="spellEnd"/>
-      <w:r>
-        <w:rPr>
-          <w:rFonts w:ascii="Arial" w:hAnsi="Arial" w:cs="Arial"/>
-          <w:sz w:val="24"/>
-          <w:szCs w:val="24"/>
-        </w:rPr>
-        <w:t xml:space="preserve"> Compute Cloud).</w:t>
+        <w:t>AWS ofrece instancias EC2 (Elastic Compute Cloud).</w:t>
       </w:r>
     </w:p>
     <w:p>
@@ -437,25 +419,7 @@
           <w:sz w:val="24"/>
           <w:szCs w:val="24"/>
         </w:rPr>
-        <w:t xml:space="preserve">GCP proporciona Google Virtual </w:t>
-      </w:r>
-      <w:proofErr w:type="spellStart"/>
-      <w:r>
-        <w:rPr>
-          <w:rFonts w:ascii="Arial" w:hAnsi="Arial" w:cs="Arial"/>
-          <w:sz w:val="24"/>
-          <w:szCs w:val="24"/>
-        </w:rPr>
-        <w:t>Private</w:t>
-      </w:r>
-      <w:proofErr w:type="spellEnd"/>
-      <w:r>
-        <w:rPr>
-          <w:rFonts w:ascii="Arial" w:hAnsi="Arial" w:cs="Arial"/>
-          <w:sz w:val="24"/>
-          <w:szCs w:val="24"/>
-        </w:rPr>
-        <w:t xml:space="preserve"> Cloud (VPC).</w:t>
+        <w:t>GCP proporciona Google Virtual Private Cloud (VPC).</w:t>
       </w:r>
     </w:p>
     <w:p>
@@ -526,25 +490,7 @@
           <w:sz w:val="24"/>
           <w:szCs w:val="24"/>
         </w:rPr>
-        <w:t xml:space="preserve">AWS cuenta con Amazon </w:t>
-      </w:r>
-      <w:proofErr w:type="spellStart"/>
-      <w:r>
-        <w:rPr>
-          <w:rFonts w:ascii="Arial" w:hAnsi="Arial" w:cs="Arial"/>
-          <w:sz w:val="24"/>
-          <w:szCs w:val="24"/>
-        </w:rPr>
-        <w:t>SageMaker</w:t>
-      </w:r>
-      <w:proofErr w:type="spellEnd"/>
-      <w:r>
-        <w:rPr>
-          <w:rFonts w:ascii="Arial" w:hAnsi="Arial" w:cs="Arial"/>
-          <w:sz w:val="24"/>
-          <w:szCs w:val="24"/>
-        </w:rPr>
-        <w:t>.</w:t>
+        <w:t>AWS cuenta con Amazon SageMaker.</w:t>
       </w:r>
     </w:p>
     <w:p>
@@ -633,78 +579,24 @@
           <w:sz w:val="24"/>
           <w:szCs w:val="24"/>
         </w:rPr>
-        <w:t xml:space="preserve">Azure cuenta con Azure </w:t>
-      </w:r>
-      <w:proofErr w:type="spellStart"/>
-      <w:r>
-        <w:rPr>
-          <w:rFonts w:ascii="Arial" w:hAnsi="Arial" w:cs="Arial"/>
-          <w:sz w:val="24"/>
-          <w:szCs w:val="24"/>
-        </w:rPr>
-        <w:t>Kubernetes</w:t>
-      </w:r>
-      <w:proofErr w:type="spellEnd"/>
-      <w:r>
-        <w:rPr>
-          <w:rFonts w:ascii="Arial" w:hAnsi="Arial" w:cs="Arial"/>
-          <w:sz w:val="24"/>
-          <w:szCs w:val="24"/>
-        </w:rPr>
-        <w:t xml:space="preserve"> </w:t>
-      </w:r>
-      <w:proofErr w:type="spellStart"/>
-      <w:r>
-        <w:rPr>
-          <w:rFonts w:ascii="Arial" w:hAnsi="Arial" w:cs="Arial"/>
-          <w:sz w:val="24"/>
-          <w:szCs w:val="24"/>
-        </w:rPr>
-        <w:t>Service</w:t>
-      </w:r>
-      <w:proofErr w:type="spellEnd"/>
-      <w:r>
-        <w:rPr>
-          <w:rFonts w:ascii="Arial" w:hAnsi="Arial" w:cs="Arial"/>
-          <w:sz w:val="24"/>
-          <w:szCs w:val="24"/>
-        </w:rPr>
-        <w:t xml:space="preserve"> (AKS).</w:t>
-      </w:r>
-    </w:p>
-    <w:p>
-      <w:pPr>
-        <w:rPr>
-          <w:rFonts w:ascii="Arial" w:hAnsi="Arial" w:cs="Arial"/>
-          <w:sz w:val="24"/>
-          <w:szCs w:val="24"/>
-        </w:rPr>
-      </w:pPr>
-      <w:r>
-        <w:rPr>
-          <w:rFonts w:ascii="Arial" w:hAnsi="Arial" w:cs="Arial"/>
-          <w:sz w:val="24"/>
-          <w:szCs w:val="24"/>
-        </w:rPr>
-        <w:t xml:space="preserve">GCP ofrece Google </w:t>
-      </w:r>
-      <w:proofErr w:type="spellStart"/>
-      <w:r>
-        <w:rPr>
-          <w:rFonts w:ascii="Arial" w:hAnsi="Arial" w:cs="Arial"/>
-          <w:sz w:val="24"/>
-          <w:szCs w:val="24"/>
-        </w:rPr>
-        <w:t>Kubernetes</w:t>
-      </w:r>
-      <w:proofErr w:type="spellEnd"/>
-      <w:r>
-        <w:rPr>
-          <w:rFonts w:ascii="Arial" w:hAnsi="Arial" w:cs="Arial"/>
-          <w:sz w:val="24"/>
-          <w:szCs w:val="24"/>
-        </w:rPr>
-        <w:t xml:space="preserve"> Engine (GKE).</w:t>
+        <w:t>Azure cuenta con Azure Kubernetes Service (AKS).</w:t>
+      </w:r>
+    </w:p>
+    <w:p>
+      <w:pPr>
+        <w:rPr>
+          <w:rFonts w:ascii="Arial" w:hAnsi="Arial" w:cs="Arial"/>
+          <w:sz w:val="24"/>
+          <w:szCs w:val="24"/>
+        </w:rPr>
+      </w:pPr>
+      <w:r>
+        <w:rPr>
+          <w:rFonts w:ascii="Arial" w:hAnsi="Arial" w:cs="Arial"/>
+          <w:sz w:val="24"/>
+          <w:szCs w:val="24"/>
+        </w:rPr>
+        <w:t>GCP ofrece Google Kubernetes Engine (GKE).</w:t>
       </w:r>
     </w:p>
     <w:p>
@@ -742,24 +634,32 @@
           <w:sz w:val="24"/>
           <w:szCs w:val="24"/>
         </w:rPr>
-        <w:t>Analiza los modelos de precios de cada proveedor para diferentes servicios.</w:t>
-      </w:r>
-    </w:p>
-    <w:p>
-      <w:pPr>
-        <w:rPr>
-          <w:rFonts w:ascii="Arial" w:hAnsi="Arial" w:cs="Arial"/>
-          <w:sz w:val="24"/>
-          <w:szCs w:val="24"/>
-        </w:rPr>
-      </w:pPr>
-      <w:r>
-        <w:rPr>
-          <w:rFonts w:ascii="Arial" w:hAnsi="Arial" w:cs="Arial"/>
-          <w:sz w:val="24"/>
-          <w:szCs w:val="24"/>
-        </w:rPr>
-        <w:t>Compara los costos de uso, almacenamiento, transferencia de datos, etc.</w:t>
+        <w:t>Los costos y modelos de precios de los proveedores de nube pueden ser bastante complejos debido a la variedad de servicios ofrecidos y las diferentes estructuras de precios.</w:t>
+      </w:r>
+    </w:p>
+    <w:p>
+      <w:pPr>
+        <w:rPr>
+          <w:rFonts w:ascii="Arial" w:hAnsi="Arial" w:cs="Arial"/>
+          <w:sz w:val="24"/>
+          <w:szCs w:val="24"/>
+        </w:rPr>
+      </w:pPr>
+      <w:r>
+        <w:rPr>
+          <w:rFonts w:ascii="Arial" w:hAnsi="Arial" w:cs="Arial"/>
+          <w:sz w:val="24"/>
+          <w:szCs w:val="24"/>
+        </w:rPr>
+        <w:t xml:space="preserve">Este es </w:t>
+      </w:r>
+      <w:r>
+        <w:rPr>
+          <w:rFonts w:ascii="Arial" w:hAnsi="Arial" w:cs="Arial"/>
+          <w:sz w:val="24"/>
+          <w:szCs w:val="24"/>
+        </w:rPr>
+        <w:t>un resumen general de los modelos de precios de AWS, Azure y GCP:</w:t>
       </w:r>
     </w:p>
     <w:p>
@@ -780,42 +680,150 @@
           <w:sz w:val="24"/>
           <w:szCs w:val="24"/>
         </w:rPr>
-        <w:t>Seguridad y Cumplimiento:</w:t>
-      </w:r>
-    </w:p>
-    <w:p>
-      <w:pPr>
-        <w:rPr>
-          <w:rFonts w:ascii="Arial" w:hAnsi="Arial" w:cs="Arial"/>
-          <w:sz w:val="24"/>
-          <w:szCs w:val="24"/>
-        </w:rPr>
-      </w:pPr>
-      <w:r>
-        <w:rPr>
-          <w:rFonts w:ascii="Arial" w:hAnsi="Arial" w:cs="Arial"/>
-          <w:sz w:val="24"/>
-          <w:szCs w:val="24"/>
-        </w:rPr>
-        <w:t>Examina las medidas de seguridad y las certificaciones de cada proveedor.</w:t>
-      </w:r>
-    </w:p>
-    <w:p>
-      <w:pPr>
-        <w:rPr>
-          <w:rFonts w:ascii="Arial" w:hAnsi="Arial" w:cs="Arial"/>
-          <w:sz w:val="24"/>
-          <w:szCs w:val="24"/>
-        </w:rPr>
-      </w:pPr>
-      <w:r>
-        <w:rPr>
-          <w:rFonts w:ascii="Arial" w:hAnsi="Arial" w:cs="Arial"/>
-          <w:sz w:val="24"/>
-          <w:szCs w:val="24"/>
-        </w:rPr>
-        <w:t>Considera la privacidad de los datos y las herramientas de cumplimiento.</w:t>
-      </w:r>
+        <w:t>Amazon Web Services (AWS):</w:t>
+      </w:r>
+    </w:p>
+    <w:p>
+      <w:pPr>
+        <w:pStyle w:val="Prrafodelista"/>
+        <w:numPr>
+          <w:ilvl w:val="0"/>
+          <w:numId w:val="2"/>
+        </w:numPr>
+        <w:rPr>
+          <w:rFonts w:ascii="Arial" w:hAnsi="Arial" w:cs="Arial"/>
+          <w:sz w:val="24"/>
+          <w:szCs w:val="24"/>
+        </w:rPr>
+      </w:pPr>
+      <w:r>
+        <w:rPr>
+          <w:rFonts w:ascii="Arial" w:hAnsi="Arial" w:cs="Arial"/>
+          <w:sz w:val="24"/>
+          <w:szCs w:val="24"/>
+        </w:rPr>
+        <w:t>AWS utiliza un modelo de precios basado en el pago por uso, lo que significa que los clientes pagan solo por los recursos que consumen.</w:t>
+      </w:r>
+    </w:p>
+    <w:p>
+      <w:pPr>
+        <w:pStyle w:val="Prrafodelista"/>
+        <w:numPr>
+          <w:ilvl w:val="0"/>
+          <w:numId w:val="2"/>
+        </w:numPr>
+        <w:rPr>
+          <w:rFonts w:ascii="Arial" w:hAnsi="Arial" w:cs="Arial"/>
+          <w:sz w:val="24"/>
+          <w:szCs w:val="24"/>
+        </w:rPr>
+      </w:pPr>
+      <w:r>
+        <w:rPr>
+          <w:rFonts w:ascii="Arial" w:hAnsi="Arial" w:cs="Arial"/>
+          <w:sz w:val="24"/>
+          <w:szCs w:val="24"/>
+        </w:rPr>
+        <w:t>Ofrece una variedad de opciones de precios, que incluyen por hora, por segundo, por uso bajo demanda, reservado y spot instances.</w:t>
+      </w:r>
+    </w:p>
+    <w:p>
+      <w:pPr>
+        <w:pStyle w:val="Prrafodelista"/>
+        <w:numPr>
+          <w:ilvl w:val="0"/>
+          <w:numId w:val="2"/>
+        </w:numPr>
+        <w:rPr>
+          <w:rFonts w:ascii="Arial" w:hAnsi="Arial" w:cs="Arial"/>
+          <w:sz w:val="24"/>
+          <w:szCs w:val="24"/>
+        </w:rPr>
+      </w:pPr>
+      <w:r>
+        <w:rPr>
+          <w:rFonts w:ascii="Arial" w:hAnsi="Arial" w:cs="Arial"/>
+          <w:sz w:val="24"/>
+          <w:szCs w:val="24"/>
+        </w:rPr>
+        <w:t>AWS también ofrece un modelo de precios basado en capas para muchos de sus servicios, lo que significa que el costo por unidad disminuye a medida que se consume más.</w:t>
+      </w:r>
+    </w:p>
+    <w:p>
+      <w:pPr>
+        <w:pStyle w:val="Prrafodelista"/>
+        <w:numPr>
+          <w:ilvl w:val="0"/>
+          <w:numId w:val="2"/>
+        </w:numPr>
+        <w:rPr>
+          <w:rFonts w:ascii="Arial" w:hAnsi="Arial" w:cs="Arial"/>
+          <w:sz w:val="24"/>
+          <w:szCs w:val="24"/>
+        </w:rPr>
+      </w:pPr>
+      <w:r>
+        <w:rPr>
+          <w:rFonts w:ascii="Arial" w:hAnsi="Arial" w:cs="Arial"/>
+          <w:sz w:val="24"/>
+          <w:szCs w:val="24"/>
+        </w:rPr>
+        <w:t>Los clientes pueden estimar sus costos utilizando la calculadora de precios de AWS y pueden ahorrar dinero a través de descuentos por compromisos a largo plazo, como instancias reservadas y ahorro con instancias de spot.</w:t>
+      </w:r>
+    </w:p>
+    <w:p>
+      <w:pPr>
+        <w:rPr>
+          <w:rFonts w:ascii="Arial" w:hAnsi="Arial" w:cs="Arial"/>
+          <w:sz w:val="24"/>
+          <w:szCs w:val="24"/>
+        </w:rPr>
+      </w:pPr>
+    </w:p>
+    <w:p>
+      <w:pPr>
+        <w:rPr>
+          <w:rFonts w:ascii="Arial" w:hAnsi="Arial" w:cs="Arial"/>
+          <w:sz w:val="24"/>
+          <w:szCs w:val="24"/>
+        </w:rPr>
+      </w:pPr>
+    </w:p>
+    <w:p>
+      <w:pPr>
+        <w:rPr>
+          <w:rFonts w:ascii="Arial" w:hAnsi="Arial" w:cs="Arial"/>
+          <w:sz w:val="24"/>
+          <w:szCs w:val="24"/>
+        </w:rPr>
+      </w:pPr>
+    </w:p>
+    <w:p>
+      <w:pPr>
+        <w:rPr>
+          <w:rFonts w:ascii="Arial" w:hAnsi="Arial" w:cs="Arial"/>
+          <w:sz w:val="24"/>
+          <w:szCs w:val="24"/>
+        </w:rPr>
+      </w:pPr>
+    </w:p>
+    <w:p>
+      <w:pPr>
+        <w:rPr>
+          <w:rFonts w:ascii="Arial" w:hAnsi="Arial" w:cs="Arial"/>
+          <w:sz w:val="24"/>
+          <w:szCs w:val="24"/>
+        </w:rPr>
+      </w:pPr>
+    </w:p>
+    <w:p>
+      <w:pPr>
+        <w:rPr>
+          <w:rFonts w:ascii="Arial" w:hAnsi="Arial" w:cs="Arial"/>
+          <w:sz w:val="24"/>
+          <w:szCs w:val="24"/>
+        </w:rPr>
+      </w:pPr>
     </w:p>
     <w:p>
       <w:pPr>
@@ -827,7 +835,9 @@
           <w:szCs w:val="24"/>
         </w:rPr>
       </w:pPr>
-      <w:r>
+    </w:p>
+    <w:p>
+      <w:pPr>
         <w:rPr>
           <w:rFonts w:ascii="Arial" w:hAnsi="Arial" w:cs="Arial"/>
           <w:b/>
@@ -835,45 +845,8 @@
           <w:sz w:val="24"/>
           <w:szCs w:val="24"/>
         </w:rPr>
-        <w:t>Soporte Técnico:</w:t>
-      </w:r>
-    </w:p>
-    <w:p>
-      <w:pPr>
-        <w:rPr>
-          <w:rFonts w:ascii="Arial" w:hAnsi="Arial" w:cs="Arial"/>
-          <w:sz w:val="24"/>
-          <w:szCs w:val="24"/>
-        </w:rPr>
-      </w:pPr>
-      <w:r>
-        <w:rPr>
-          <w:rFonts w:ascii="Arial" w:hAnsi="Arial" w:cs="Arial"/>
-          <w:sz w:val="24"/>
-          <w:szCs w:val="24"/>
-        </w:rPr>
-        <w:t>Evalúa la calidad del soporte técnico y la disponibilidad de recursos de ayuda.</w:t>
-      </w:r>
-    </w:p>
-    <w:p>
-      <w:pPr>
-        <w:rPr>
-          <w:rFonts w:ascii="Arial" w:hAnsi="Arial" w:cs="Arial"/>
-          <w:sz w:val="24"/>
-          <w:szCs w:val="24"/>
-        </w:rPr>
-      </w:pPr>
-      <w:r>
-        <w:rPr>
-          <w:rFonts w:ascii="Arial" w:hAnsi="Arial" w:cs="Arial"/>
-          <w:sz w:val="24"/>
-          <w:szCs w:val="24"/>
-        </w:rPr>
-        <w:t>Revisa las comunidades en línea y los recursos de documentación.</w:t>
-      </w:r>
-    </w:p>
-    <w:p>
-      <w:pPr>
+      </w:pPr>
+      <w:r>
         <w:rPr>
           <w:rFonts w:ascii="Arial" w:hAnsi="Arial" w:cs="Arial"/>
           <w:b/>
@@ -881,8 +854,109 @@
           <w:sz w:val="24"/>
           <w:szCs w:val="24"/>
         </w:rPr>
-      </w:pPr>
-      <w:r>
+        <w:lastRenderedPageBreak/>
+        <w:t>Microsoft Azure:</w:t>
+      </w:r>
+    </w:p>
+    <w:p>
+      <w:pPr>
+        <w:pStyle w:val="Prrafodelista"/>
+        <w:numPr>
+          <w:ilvl w:val="0"/>
+          <w:numId w:val="1"/>
+        </w:numPr>
+        <w:rPr>
+          <w:rFonts w:ascii="Arial" w:hAnsi="Arial" w:cs="Arial"/>
+          <w:sz w:val="24"/>
+          <w:szCs w:val="24"/>
+        </w:rPr>
+      </w:pPr>
+      <w:r>
+        <w:rPr>
+          <w:rFonts w:ascii="Arial" w:hAnsi="Arial" w:cs="Arial"/>
+          <w:sz w:val="24"/>
+          <w:szCs w:val="24"/>
+        </w:rPr>
+        <w:t>Azure también utiliza un modelo de precios basado en el pago por uso, donde los clientes pagan solo por los recursos que consumen.</w:t>
+      </w:r>
+    </w:p>
+    <w:p>
+      <w:pPr>
+        <w:pStyle w:val="Prrafodelista"/>
+        <w:numPr>
+          <w:ilvl w:val="0"/>
+          <w:numId w:val="1"/>
+        </w:numPr>
+        <w:rPr>
+          <w:rFonts w:ascii="Arial" w:hAnsi="Arial" w:cs="Arial"/>
+          <w:sz w:val="24"/>
+          <w:szCs w:val="24"/>
+        </w:rPr>
+      </w:pPr>
+      <w:r>
+        <w:rPr>
+          <w:rFonts w:ascii="Arial" w:hAnsi="Arial" w:cs="Arial"/>
+          <w:sz w:val="24"/>
+          <w:szCs w:val="24"/>
+        </w:rPr>
+        <w:t>Ofrece una variedad de opciones de precios, que incluyen por hora o por segundo para máquinas virtuales, y tarifas específicas para servicios como almacenamiento, bases de datos y redes.</w:t>
+      </w:r>
+    </w:p>
+    <w:p>
+      <w:pPr>
+        <w:pStyle w:val="Prrafodelista"/>
+        <w:numPr>
+          <w:ilvl w:val="0"/>
+          <w:numId w:val="1"/>
+        </w:numPr>
+        <w:rPr>
+          <w:rFonts w:ascii="Arial" w:hAnsi="Arial" w:cs="Arial"/>
+          <w:sz w:val="24"/>
+          <w:szCs w:val="24"/>
+        </w:rPr>
+      </w:pPr>
+      <w:r>
+        <w:rPr>
+          <w:rFonts w:ascii="Arial" w:hAnsi="Arial" w:cs="Arial"/>
+          <w:sz w:val="24"/>
+          <w:szCs w:val="24"/>
+        </w:rPr>
+        <w:t>Azure ofrece descuentos por compromisos a largo plazo a través de opciones como instancias reservadas y descuentos por uso híbrido para clientes que ejecutan cargas de trabajo en sus propios centros de datos y en Azure.</w:t>
+      </w:r>
+    </w:p>
+    <w:p>
+      <w:pPr>
+        <w:pStyle w:val="Prrafodelista"/>
+        <w:numPr>
+          <w:ilvl w:val="0"/>
+          <w:numId w:val="1"/>
+        </w:numPr>
+        <w:rPr>
+          <w:rFonts w:ascii="Arial" w:hAnsi="Arial" w:cs="Arial"/>
+          <w:sz w:val="24"/>
+          <w:szCs w:val="24"/>
+        </w:rPr>
+      </w:pPr>
+      <w:r>
+        <w:rPr>
+          <w:rFonts w:ascii="Arial" w:hAnsi="Arial" w:cs="Arial"/>
+          <w:sz w:val="24"/>
+          <w:szCs w:val="24"/>
+        </w:rPr>
+        <w:t>Los clientes pueden utilizar la calculadora de precios de Azure para estimar sus costos y administrar su presupuesto utilizando herramientas como presupuestos y alertas de gastos.</w:t>
+      </w:r>
+    </w:p>
+    <w:p>
+      <w:pPr>
+        <w:rPr>
+          <w:rFonts w:ascii="Arial" w:hAnsi="Arial" w:cs="Arial"/>
+          <w:sz w:val="24"/>
+          <w:szCs w:val="24"/>
+        </w:rPr>
+      </w:pPr>
+    </w:p>
+    <w:p>
+      <w:pPr>
         <w:rPr>
           <w:rFonts w:ascii="Arial" w:hAnsi="Arial" w:cs="Arial"/>
           <w:b/>
@@ -890,6 +964,1150 @@
           <w:sz w:val="24"/>
           <w:szCs w:val="24"/>
         </w:rPr>
+      </w:pPr>
+      <w:r>
+        <w:rPr>
+          <w:rFonts w:ascii="Arial" w:hAnsi="Arial" w:cs="Arial"/>
+          <w:b/>
+          <w:bCs/>
+          <w:sz w:val="24"/>
+          <w:szCs w:val="24"/>
+        </w:rPr>
+        <w:t>Google Cloud Platform (GCP):</w:t>
+      </w:r>
+    </w:p>
+    <w:p>
+      <w:pPr>
+        <w:pStyle w:val="Prrafodelista"/>
+        <w:numPr>
+          <w:ilvl w:val="0"/>
+          <w:numId w:val="3"/>
+        </w:numPr>
+        <w:rPr>
+          <w:rFonts w:ascii="Arial" w:hAnsi="Arial" w:cs="Arial"/>
+          <w:sz w:val="24"/>
+          <w:szCs w:val="24"/>
+        </w:rPr>
+      </w:pPr>
+      <w:r>
+        <w:rPr>
+          <w:rFonts w:ascii="Arial" w:hAnsi="Arial" w:cs="Arial"/>
+          <w:sz w:val="24"/>
+          <w:szCs w:val="24"/>
+        </w:rPr>
+        <w:t>GCP también sigue un modelo de precios basado en el pago por uso, donde los clientes pagan solo por los recursos que consumen.</w:t>
+      </w:r>
+    </w:p>
+    <w:p>
+      <w:pPr>
+        <w:pStyle w:val="Prrafodelista"/>
+        <w:numPr>
+          <w:ilvl w:val="0"/>
+          <w:numId w:val="3"/>
+        </w:numPr>
+        <w:rPr>
+          <w:rFonts w:ascii="Arial" w:hAnsi="Arial" w:cs="Arial"/>
+          <w:sz w:val="24"/>
+          <w:szCs w:val="24"/>
+        </w:rPr>
+      </w:pPr>
+      <w:r>
+        <w:rPr>
+          <w:rFonts w:ascii="Arial" w:hAnsi="Arial" w:cs="Arial"/>
+          <w:sz w:val="24"/>
+          <w:szCs w:val="24"/>
+        </w:rPr>
+        <w:t>Ofrece una variedad de opciones de precios, incluyendo por hora o por segundo para instancias de máquinas virtuales, y tarifas específicas para servicios como almacenamiento, bases de datos y procesamiento de datos.</w:t>
+      </w:r>
+    </w:p>
+    <w:p>
+      <w:pPr>
+        <w:pStyle w:val="Prrafodelista"/>
+        <w:numPr>
+          <w:ilvl w:val="0"/>
+          <w:numId w:val="3"/>
+        </w:numPr>
+        <w:rPr>
+          <w:rFonts w:ascii="Arial" w:hAnsi="Arial" w:cs="Arial"/>
+          <w:sz w:val="24"/>
+          <w:szCs w:val="24"/>
+        </w:rPr>
+      </w:pPr>
+      <w:r>
+        <w:rPr>
+          <w:rFonts w:ascii="Arial" w:hAnsi="Arial" w:cs="Arial"/>
+          <w:sz w:val="24"/>
+          <w:szCs w:val="24"/>
+        </w:rPr>
+        <w:t>GCP ofrece descuentos por compromisos a largo plazo a través de opciones como instancias comprometidas y descuentos por uso sostenido para cargas de trabajo continuas.</w:t>
+      </w:r>
+    </w:p>
+    <w:p>
+      <w:pPr>
+        <w:pStyle w:val="Prrafodelista"/>
+        <w:numPr>
+          <w:ilvl w:val="0"/>
+          <w:numId w:val="3"/>
+        </w:numPr>
+        <w:rPr>
+          <w:rFonts w:ascii="Arial" w:hAnsi="Arial" w:cs="Arial"/>
+          <w:sz w:val="24"/>
+          <w:szCs w:val="24"/>
+        </w:rPr>
+      </w:pPr>
+      <w:r>
+        <w:rPr>
+          <w:rFonts w:ascii="Arial" w:hAnsi="Arial" w:cs="Arial"/>
+          <w:sz w:val="24"/>
+          <w:szCs w:val="24"/>
+        </w:rPr>
+        <w:t>Los clientes pueden utilizar la calculadora de precios de GCP para estimar sus costos y optimizar sus gastos utilizando herramientas como el uso previsto y los informes de facturación.</w:t>
+      </w:r>
+    </w:p>
+    <w:p>
+      <w:pPr>
+        <w:rPr>
+          <w:rFonts w:ascii="Arial" w:hAnsi="Arial" w:cs="Arial"/>
+          <w:sz w:val="24"/>
+          <w:szCs w:val="24"/>
+        </w:rPr>
+      </w:pPr>
+      <w:r>
+        <w:rPr>
+          <w:rFonts w:ascii="Arial" w:hAnsi="Arial" w:cs="Arial"/>
+          <w:sz w:val="24"/>
+          <w:szCs w:val="24"/>
+        </w:rPr>
+        <w:t>Es importante tener en cuenta que los costos pueden variar según la región, el tipo de servicio y otros factores, por lo que se recomienda a los clientes que revisen la documentación oficial de cada proveedor y utilicen las herramientas de estimación de costos proporcionadas para obtener una comprensión precisa de los precios.</w:t>
+      </w:r>
+    </w:p>
+    <w:p>
+      <w:pPr>
+        <w:rPr>
+          <w:rFonts w:ascii="Arial" w:hAnsi="Arial" w:cs="Arial"/>
+          <w:sz w:val="24"/>
+          <w:szCs w:val="24"/>
+        </w:rPr>
+      </w:pPr>
+    </w:p>
+    <w:p>
+      <w:pPr>
+        <w:rPr>
+          <w:rFonts w:ascii="Arial" w:hAnsi="Arial" w:cs="Arial"/>
+          <w:sz w:val="24"/>
+          <w:szCs w:val="24"/>
+        </w:rPr>
+      </w:pPr>
+    </w:p>
+    <w:p>
+      <w:pPr>
+        <w:rPr>
+          <w:rFonts w:ascii="Arial" w:hAnsi="Arial" w:cs="Arial"/>
+          <w:sz w:val="24"/>
+          <w:szCs w:val="24"/>
+        </w:rPr>
+      </w:pPr>
+    </w:p>
+    <w:p>
+      <w:pPr>
+        <w:rPr>
+          <w:rFonts w:ascii="Arial" w:hAnsi="Arial" w:cs="Arial"/>
+          <w:sz w:val="24"/>
+          <w:szCs w:val="24"/>
+        </w:rPr>
+      </w:pPr>
+    </w:p>
+    <w:p>
+      <w:pPr>
+        <w:rPr>
+          <w:rFonts w:ascii="Arial" w:hAnsi="Arial" w:cs="Arial"/>
+          <w:sz w:val="24"/>
+          <w:szCs w:val="24"/>
+        </w:rPr>
+      </w:pPr>
+    </w:p>
+    <w:p>
+      <w:pPr>
+        <w:rPr>
+          <w:rFonts w:ascii="Arial" w:hAnsi="Arial" w:cs="Arial"/>
+          <w:sz w:val="24"/>
+          <w:szCs w:val="24"/>
+        </w:rPr>
+      </w:pPr>
+    </w:p>
+    <w:p>
+      <w:pPr>
+        <w:rPr>
+          <w:rFonts w:ascii="Arial" w:hAnsi="Arial" w:cs="Arial"/>
+          <w:b/>
+          <w:bCs/>
+          <w:sz w:val="24"/>
+          <w:szCs w:val="24"/>
+        </w:rPr>
+      </w:pPr>
+      <w:r>
+        <w:rPr>
+          <w:rFonts w:ascii="Arial" w:hAnsi="Arial" w:cs="Arial"/>
+          <w:b/>
+          <w:bCs/>
+          <w:sz w:val="24"/>
+          <w:szCs w:val="24"/>
+        </w:rPr>
+        <w:lastRenderedPageBreak/>
+        <w:t>Seguridad y Cumplimiento:</w:t>
+      </w:r>
+    </w:p>
+    <w:p>
+      <w:pPr>
+        <w:rPr>
+          <w:rFonts w:ascii="Arial" w:hAnsi="Arial" w:cs="Arial"/>
+          <w:sz w:val="24"/>
+          <w:szCs w:val="24"/>
+        </w:rPr>
+      </w:pPr>
+      <w:r>
+        <w:rPr>
+          <w:rFonts w:ascii="Arial" w:hAnsi="Arial" w:cs="Arial"/>
+          <w:sz w:val="24"/>
+          <w:szCs w:val="24"/>
+        </w:rPr>
+        <w:t xml:space="preserve">En cuanto a </w:t>
+      </w:r>
+      <w:r>
+        <w:rPr>
+          <w:rFonts w:ascii="Arial" w:hAnsi="Arial" w:cs="Arial"/>
+          <w:sz w:val="24"/>
+          <w:szCs w:val="24"/>
+        </w:rPr>
+        <w:t>la seguridad y el cumplimiento son aspectos críticos cuando se considera un proveedor de servicios en la nube</w:t>
+      </w:r>
+      <w:r>
+        <w:rPr>
+          <w:rFonts w:ascii="Arial" w:hAnsi="Arial" w:cs="Arial"/>
+          <w:sz w:val="24"/>
+          <w:szCs w:val="24"/>
+        </w:rPr>
+        <w:t xml:space="preserve">. Aquí hay una </w:t>
+      </w:r>
+      <w:r>
+        <w:rPr>
+          <w:rFonts w:ascii="Arial" w:hAnsi="Arial" w:cs="Arial"/>
+          <w:sz w:val="24"/>
+          <w:szCs w:val="24"/>
+        </w:rPr>
+        <w:t>descripción general de las medidas de seguridad y cumplimiento ofrecidas por</w:t>
+      </w:r>
+      <w:r>
+        <w:rPr>
+          <w:rFonts w:ascii="Arial" w:hAnsi="Arial" w:cs="Arial"/>
+          <w:sz w:val="24"/>
+          <w:szCs w:val="24"/>
+        </w:rPr>
+        <w:t xml:space="preserve"> estos proveedores.</w:t>
+      </w:r>
+    </w:p>
+    <w:p>
+      <w:pPr>
+        <w:rPr>
+          <w:rFonts w:ascii="Arial" w:hAnsi="Arial" w:cs="Arial"/>
+          <w:b/>
+          <w:bCs/>
+          <w:sz w:val="24"/>
+          <w:szCs w:val="24"/>
+        </w:rPr>
+      </w:pPr>
+      <w:r>
+        <w:rPr>
+          <w:rFonts w:ascii="Arial" w:hAnsi="Arial" w:cs="Arial"/>
+          <w:b/>
+          <w:bCs/>
+          <w:sz w:val="24"/>
+          <w:szCs w:val="24"/>
+        </w:rPr>
+        <w:t>Amazon Web Services (AWS):</w:t>
+      </w:r>
+    </w:p>
+    <w:p>
+      <w:pPr>
+        <w:pStyle w:val="Prrafodelista"/>
+        <w:numPr>
+          <w:ilvl w:val="0"/>
+          <w:numId w:val="4"/>
+        </w:numPr>
+        <w:rPr>
+          <w:rFonts w:ascii="Arial" w:hAnsi="Arial" w:cs="Arial"/>
+          <w:sz w:val="24"/>
+          <w:szCs w:val="24"/>
+        </w:rPr>
+      </w:pPr>
+      <w:r>
+        <w:rPr>
+          <w:rFonts w:ascii="Arial" w:hAnsi="Arial" w:cs="Arial"/>
+          <w:sz w:val="24"/>
+          <w:szCs w:val="24"/>
+        </w:rPr>
+        <w:t>AWS ofrece una amplia gama de herramientas y servicios para garantizar la seguridad de los datos y las aplicaciones de sus clientes. Esto incluye controles de acceso granular, cifrado de datos en tránsito y en reposo, y monitoreo continuo de la seguridad.</w:t>
+      </w:r>
+    </w:p>
+    <w:p>
+      <w:pPr>
+        <w:pStyle w:val="Prrafodelista"/>
+        <w:numPr>
+          <w:ilvl w:val="0"/>
+          <w:numId w:val="4"/>
+        </w:numPr>
+        <w:rPr>
+          <w:rFonts w:ascii="Arial" w:hAnsi="Arial" w:cs="Arial"/>
+          <w:sz w:val="24"/>
+          <w:szCs w:val="24"/>
+        </w:rPr>
+      </w:pPr>
+      <w:r>
+        <w:rPr>
+          <w:rFonts w:ascii="Arial" w:hAnsi="Arial" w:cs="Arial"/>
+          <w:sz w:val="24"/>
+          <w:szCs w:val="24"/>
+        </w:rPr>
+        <w:t>AWS cumple con numerosos estándares de seguridad y cumplimiento, incluyendo ISO 27001, SOC 1/2/3, PCI DSS y HIPAA, entre otros.</w:t>
+      </w:r>
+    </w:p>
+    <w:p>
+      <w:pPr>
+        <w:pStyle w:val="Prrafodelista"/>
+        <w:numPr>
+          <w:ilvl w:val="0"/>
+          <w:numId w:val="4"/>
+        </w:numPr>
+        <w:rPr>
+          <w:rFonts w:ascii="Arial" w:hAnsi="Arial" w:cs="Arial"/>
+          <w:sz w:val="24"/>
+          <w:szCs w:val="24"/>
+        </w:rPr>
+      </w:pPr>
+      <w:r>
+        <w:rPr>
+          <w:rFonts w:ascii="Arial" w:hAnsi="Arial" w:cs="Arial"/>
+          <w:sz w:val="24"/>
+          <w:szCs w:val="24"/>
+        </w:rPr>
+        <w:t>Además, AWS proporciona herramientas de gestión de identidad y acceso, como AWS Identity and Access Management (IAM), para controlar y auditar el acceso a los recursos de la nube.</w:t>
+      </w:r>
+    </w:p>
+    <w:p>
+      <w:pPr>
+        <w:pStyle w:val="Prrafodelista"/>
+        <w:numPr>
+          <w:ilvl w:val="0"/>
+          <w:numId w:val="4"/>
+        </w:numPr>
+        <w:rPr>
+          <w:rFonts w:ascii="Arial" w:hAnsi="Arial" w:cs="Arial"/>
+          <w:sz w:val="24"/>
+          <w:szCs w:val="24"/>
+        </w:rPr>
+      </w:pPr>
+      <w:r>
+        <w:rPr>
+          <w:rFonts w:ascii="Arial" w:hAnsi="Arial" w:cs="Arial"/>
+          <w:sz w:val="24"/>
+          <w:szCs w:val="24"/>
+        </w:rPr>
+        <w:t>AWS ofrece servicios de cumplimiento específicos para diferentes sectores, como AWS GovCloud (para agencias gubernamentales) y AWS GovCloud (para el sector financiero).</w:t>
+      </w:r>
+    </w:p>
+    <w:p>
+      <w:pPr>
+        <w:pStyle w:val="Prrafodelista"/>
+        <w:numPr>
+          <w:ilvl w:val="0"/>
+          <w:numId w:val="4"/>
+        </w:numPr>
+        <w:rPr>
+          <w:rFonts w:ascii="Arial" w:hAnsi="Arial" w:cs="Arial"/>
+          <w:sz w:val="24"/>
+          <w:szCs w:val="24"/>
+        </w:rPr>
+      </w:pPr>
+      <w:r>
+        <w:rPr>
+          <w:rFonts w:ascii="Arial" w:hAnsi="Arial" w:cs="Arial"/>
+          <w:sz w:val="24"/>
+          <w:szCs w:val="24"/>
+        </w:rPr>
+        <w:t>Los clientes de AWS también tienen acceso a herramientas de seguridad avanzadas, como AWS Shield para protección contra ataques DDoS y AWS WAF (Web Application Firewall) para proteger las aplicaciones web.</w:t>
+      </w:r>
+    </w:p>
+    <w:p>
+      <w:pPr>
+        <w:rPr>
+          <w:rFonts w:ascii="Arial" w:hAnsi="Arial" w:cs="Arial"/>
+          <w:sz w:val="24"/>
+          <w:szCs w:val="24"/>
+        </w:rPr>
+      </w:pPr>
+    </w:p>
+    <w:p>
+      <w:pPr>
+        <w:rPr>
+          <w:rFonts w:ascii="Arial" w:hAnsi="Arial" w:cs="Arial"/>
+          <w:b/>
+          <w:bCs/>
+          <w:sz w:val="24"/>
+          <w:szCs w:val="24"/>
+        </w:rPr>
+      </w:pPr>
+      <w:r>
+        <w:rPr>
+          <w:rFonts w:ascii="Arial" w:hAnsi="Arial" w:cs="Arial"/>
+          <w:b/>
+          <w:bCs/>
+          <w:sz w:val="24"/>
+          <w:szCs w:val="24"/>
+        </w:rPr>
+        <w:t>Microsoft Azure:</w:t>
+      </w:r>
+    </w:p>
+    <w:p>
+      <w:pPr>
+        <w:pStyle w:val="Prrafodelista"/>
+        <w:numPr>
+          <w:ilvl w:val="0"/>
+          <w:numId w:val="5"/>
+        </w:numPr>
+        <w:rPr>
+          <w:rFonts w:ascii="Arial" w:hAnsi="Arial" w:cs="Arial"/>
+          <w:sz w:val="24"/>
+          <w:szCs w:val="24"/>
+        </w:rPr>
+      </w:pPr>
+      <w:r>
+        <w:rPr>
+          <w:rFonts w:ascii="Arial" w:hAnsi="Arial" w:cs="Arial"/>
+          <w:sz w:val="24"/>
+          <w:szCs w:val="24"/>
+        </w:rPr>
+        <w:t>Azure cuenta con una sólida infraestructura de seguridad que incluye controles de acceso basados en roles, cifrado de datos y monitoreo continuo.</w:t>
+      </w:r>
+    </w:p>
+    <w:p>
+      <w:pPr>
+        <w:pStyle w:val="Prrafodelista"/>
+        <w:numPr>
+          <w:ilvl w:val="0"/>
+          <w:numId w:val="5"/>
+        </w:numPr>
+        <w:rPr>
+          <w:rFonts w:ascii="Arial" w:hAnsi="Arial" w:cs="Arial"/>
+          <w:sz w:val="24"/>
+          <w:szCs w:val="24"/>
+        </w:rPr>
+      </w:pPr>
+      <w:r>
+        <w:rPr>
+          <w:rFonts w:ascii="Arial" w:hAnsi="Arial" w:cs="Arial"/>
+          <w:sz w:val="24"/>
+          <w:szCs w:val="24"/>
+        </w:rPr>
+        <w:t>Azure cumple con una amplia gama de estándares de seguridad y cumplimiento, incluyendo ISO 27001, SOC 1/2/3, PCI DSS y HIPAA, entre otros.</w:t>
+      </w:r>
+    </w:p>
+    <w:p>
+      <w:pPr>
+        <w:pStyle w:val="Prrafodelista"/>
+        <w:numPr>
+          <w:ilvl w:val="0"/>
+          <w:numId w:val="5"/>
+        </w:numPr>
+        <w:rPr>
+          <w:rFonts w:ascii="Arial" w:hAnsi="Arial" w:cs="Arial"/>
+          <w:sz w:val="24"/>
+          <w:szCs w:val="24"/>
+        </w:rPr>
+      </w:pPr>
+      <w:r>
+        <w:rPr>
+          <w:rFonts w:ascii="Arial" w:hAnsi="Arial" w:cs="Arial"/>
+          <w:sz w:val="24"/>
+          <w:szCs w:val="24"/>
+        </w:rPr>
+        <w:t>Azure proporciona herramientas de gestión de identidad y acceso, como Azure Active Directory (AD), para controlar y auditar el acceso a los recursos de la nube.</w:t>
+      </w:r>
+    </w:p>
+    <w:p>
+      <w:pPr>
+        <w:pStyle w:val="Prrafodelista"/>
+        <w:numPr>
+          <w:ilvl w:val="0"/>
+          <w:numId w:val="5"/>
+        </w:numPr>
+        <w:rPr>
+          <w:rFonts w:ascii="Arial" w:hAnsi="Arial" w:cs="Arial"/>
+          <w:sz w:val="24"/>
+          <w:szCs w:val="24"/>
+        </w:rPr>
+      </w:pPr>
+      <w:r>
+        <w:rPr>
+          <w:rFonts w:ascii="Arial" w:hAnsi="Arial" w:cs="Arial"/>
+          <w:sz w:val="24"/>
+          <w:szCs w:val="24"/>
+        </w:rPr>
+        <w:t>Azure ofrece servicios específicos para cumplir con requisitos regulatorios y de cumplimiento en diferentes industrias, como Azure Government para agencias gubernamentales.</w:t>
+      </w:r>
+    </w:p>
+    <w:p>
+      <w:pPr>
+        <w:pStyle w:val="Prrafodelista"/>
+        <w:numPr>
+          <w:ilvl w:val="0"/>
+          <w:numId w:val="5"/>
+        </w:numPr>
+        <w:rPr>
+          <w:rFonts w:ascii="Arial" w:hAnsi="Arial" w:cs="Arial"/>
+          <w:sz w:val="24"/>
+          <w:szCs w:val="24"/>
+        </w:rPr>
+      </w:pPr>
+      <w:r>
+        <w:rPr>
+          <w:rFonts w:ascii="Arial" w:hAnsi="Arial" w:cs="Arial"/>
+          <w:sz w:val="24"/>
+          <w:szCs w:val="24"/>
+        </w:rPr>
+        <w:t>Los clientes de Azure pueden aprovechar herramientas de seguridad avanzadas, como Azure Security Center para monitoreo y protección continuos de la seguridad de los recursos en la nube.</w:t>
+      </w:r>
+    </w:p>
+    <w:p>
+      <w:pPr>
+        <w:rPr>
+          <w:rFonts w:ascii="Arial" w:hAnsi="Arial" w:cs="Arial"/>
+          <w:sz w:val="24"/>
+          <w:szCs w:val="24"/>
+        </w:rPr>
+      </w:pPr>
+    </w:p>
+    <w:p>
+      <w:pPr>
+        <w:rPr>
+          <w:rFonts w:ascii="Arial" w:hAnsi="Arial" w:cs="Arial"/>
+          <w:sz w:val="24"/>
+          <w:szCs w:val="24"/>
+        </w:rPr>
+      </w:pPr>
+    </w:p>
+    <w:p>
+      <w:pPr>
+        <w:rPr>
+          <w:rFonts w:ascii="Arial" w:hAnsi="Arial" w:cs="Arial"/>
+          <w:b/>
+          <w:bCs/>
+          <w:sz w:val="24"/>
+          <w:szCs w:val="24"/>
+        </w:rPr>
+      </w:pPr>
+      <w:r>
+        <w:rPr>
+          <w:rFonts w:ascii="Arial" w:hAnsi="Arial" w:cs="Arial"/>
+          <w:b/>
+          <w:bCs/>
+          <w:sz w:val="24"/>
+          <w:szCs w:val="24"/>
+        </w:rPr>
+        <w:t>Google Cloud Platform (GCP):</w:t>
+      </w:r>
+    </w:p>
+    <w:p>
+      <w:pPr>
+        <w:pStyle w:val="Prrafodelista"/>
+        <w:numPr>
+          <w:ilvl w:val="0"/>
+          <w:numId w:val="6"/>
+        </w:numPr>
+        <w:rPr>
+          <w:rFonts w:ascii="Arial" w:hAnsi="Arial" w:cs="Arial"/>
+          <w:sz w:val="24"/>
+          <w:szCs w:val="24"/>
+        </w:rPr>
+      </w:pPr>
+      <w:r>
+        <w:rPr>
+          <w:rFonts w:ascii="Arial" w:hAnsi="Arial" w:cs="Arial"/>
+          <w:sz w:val="24"/>
+          <w:szCs w:val="24"/>
+        </w:rPr>
+        <w:t>GCP cuenta con una infraestructura de seguridad robusta que incluye controles de acceso avanzados, cifrado de datos y monitoreo de la seguridad en tiempo real.</w:t>
+      </w:r>
+    </w:p>
+    <w:p>
+      <w:pPr>
+        <w:pStyle w:val="Prrafodelista"/>
+        <w:numPr>
+          <w:ilvl w:val="0"/>
+          <w:numId w:val="6"/>
+        </w:numPr>
+        <w:rPr>
+          <w:rFonts w:ascii="Arial" w:hAnsi="Arial" w:cs="Arial"/>
+          <w:sz w:val="24"/>
+          <w:szCs w:val="24"/>
+        </w:rPr>
+      </w:pPr>
+      <w:r>
+        <w:rPr>
+          <w:rFonts w:ascii="Arial" w:hAnsi="Arial" w:cs="Arial"/>
+          <w:sz w:val="24"/>
+          <w:szCs w:val="24"/>
+        </w:rPr>
+        <w:t>GCP cumple con una variedad de estándares de seguridad y cumplimiento, incluyendo ISO 27001, SOC 1/2/3, PCI DSS y HIPAA, entre otros.</w:t>
+      </w:r>
+    </w:p>
+    <w:p>
+      <w:pPr>
+        <w:pStyle w:val="Prrafodelista"/>
+        <w:numPr>
+          <w:ilvl w:val="0"/>
+          <w:numId w:val="6"/>
+        </w:numPr>
+        <w:rPr>
+          <w:rFonts w:ascii="Arial" w:hAnsi="Arial" w:cs="Arial"/>
+          <w:sz w:val="24"/>
+          <w:szCs w:val="24"/>
+        </w:rPr>
+      </w:pPr>
+      <w:r>
+        <w:rPr>
+          <w:rFonts w:ascii="Arial" w:hAnsi="Arial" w:cs="Arial"/>
+          <w:sz w:val="24"/>
+          <w:szCs w:val="24"/>
+        </w:rPr>
+        <w:t>GCP ofrece herramientas de gestión de identidad y acceso, como Google Cloud Identity and Access Management (IAM), para controlar y auditar el acceso a los recursos de la nube.</w:t>
+      </w:r>
+    </w:p>
+    <w:p>
+      <w:pPr>
+        <w:pStyle w:val="Prrafodelista"/>
+        <w:numPr>
+          <w:ilvl w:val="0"/>
+          <w:numId w:val="6"/>
+        </w:numPr>
+        <w:rPr>
+          <w:rFonts w:ascii="Arial" w:hAnsi="Arial" w:cs="Arial"/>
+          <w:sz w:val="24"/>
+          <w:szCs w:val="24"/>
+        </w:rPr>
+      </w:pPr>
+      <w:r>
+        <w:rPr>
+          <w:rFonts w:ascii="Arial" w:hAnsi="Arial" w:cs="Arial"/>
+          <w:sz w:val="24"/>
+          <w:szCs w:val="24"/>
+        </w:rPr>
+        <w:t>GCP proporciona servicios específicos para cumplir con requisitos regulatorios y de cumplimiento en diferentes industrias, como Google Cloud Government para agencias gubernamentales.</w:t>
+      </w:r>
+    </w:p>
+    <w:p>
+      <w:pPr>
+        <w:pStyle w:val="Prrafodelista"/>
+        <w:numPr>
+          <w:ilvl w:val="0"/>
+          <w:numId w:val="6"/>
+        </w:numPr>
+        <w:rPr>
+          <w:rFonts w:ascii="Arial" w:hAnsi="Arial" w:cs="Arial"/>
+          <w:sz w:val="24"/>
+          <w:szCs w:val="24"/>
+        </w:rPr>
+      </w:pPr>
+      <w:r>
+        <w:rPr>
+          <w:rFonts w:ascii="Arial" w:hAnsi="Arial" w:cs="Arial"/>
+          <w:sz w:val="24"/>
+          <w:szCs w:val="24"/>
+        </w:rPr>
+        <w:t>Los clientes de GCP tienen acceso a herramientas de seguridad avanzadas, como Google Cloud Armor para protección contra ataques DDoS y Google Cloud Security Command Center para visibilidad y control centralizados de la seguridad.</w:t>
+      </w:r>
+    </w:p>
+    <w:p>
+      <w:pPr>
+        <w:ind w:left="360"/>
+        <w:rPr>
+          <w:rFonts w:ascii="Arial" w:hAnsi="Arial" w:cs="Arial"/>
+          <w:sz w:val="24"/>
+          <w:szCs w:val="24"/>
+        </w:rPr>
+      </w:pPr>
+      <w:r>
+        <w:rPr>
+          <w:rFonts w:ascii="Arial" w:hAnsi="Arial" w:cs="Arial"/>
+          <w:sz w:val="24"/>
+          <w:szCs w:val="24"/>
+        </w:rPr>
+        <w:t xml:space="preserve">Los tres </w:t>
+      </w:r>
+      <w:r>
+        <w:rPr>
+          <w:rFonts w:ascii="Arial" w:hAnsi="Arial" w:cs="Arial"/>
+          <w:sz w:val="24"/>
+          <w:szCs w:val="24"/>
+        </w:rPr>
+        <w:t>ofrecen medidas de seguridad y cumplimiento robustas para proteger los datos y las aplicaciones de sus clientes. Cada proveedor tiene su conjunto único de herramientas y servicios, por lo que es importante que las organizaciones evalúen detenidamente sus necesidades de seguridad y seleccionen el proveedor que mejor se adapte a sus requisitos específicos.</w:t>
+      </w:r>
+    </w:p>
+    <w:p>
+      <w:pPr>
+        <w:rPr>
+          <w:rFonts w:ascii="Arial" w:hAnsi="Arial" w:cs="Arial"/>
+          <w:b/>
+          <w:bCs/>
+          <w:sz w:val="24"/>
+          <w:szCs w:val="24"/>
+        </w:rPr>
+      </w:pPr>
+      <w:r>
+        <w:rPr>
+          <w:rFonts w:ascii="Arial" w:hAnsi="Arial" w:cs="Arial"/>
+          <w:b/>
+          <w:bCs/>
+          <w:sz w:val="24"/>
+          <w:szCs w:val="24"/>
+        </w:rPr>
+        <w:t>Soporte Técnico:</w:t>
+      </w:r>
+    </w:p>
+    <w:p>
+      <w:pPr>
+        <w:rPr>
+          <w:rFonts w:ascii="Arial" w:hAnsi="Arial" w:cs="Arial"/>
+          <w:sz w:val="24"/>
+          <w:szCs w:val="24"/>
+        </w:rPr>
+      </w:pPr>
+      <w:r>
+        <w:rPr>
+          <w:rFonts w:ascii="Arial" w:hAnsi="Arial" w:cs="Arial"/>
+          <w:sz w:val="24"/>
+          <w:szCs w:val="24"/>
+        </w:rPr>
+        <w:t>El soporte técnico y los recursos de ayuda son aspectos fundamentales a considerar al elegir un proveedor de servicios en la nube, ya que pueden marcar la diferencia en la resolución de problemas y la optimización del uso de la plataforma</w:t>
+      </w:r>
+    </w:p>
+    <w:p>
+      <w:pPr>
+        <w:rPr>
+          <w:rFonts w:ascii="Arial" w:hAnsi="Arial" w:cs="Arial"/>
+          <w:b/>
+          <w:bCs/>
+          <w:sz w:val="24"/>
+          <w:szCs w:val="24"/>
+        </w:rPr>
+      </w:pPr>
+      <w:r>
+        <w:rPr>
+          <w:rFonts w:ascii="Arial" w:hAnsi="Arial" w:cs="Arial"/>
+          <w:b/>
+          <w:bCs/>
+          <w:sz w:val="24"/>
+          <w:szCs w:val="24"/>
+        </w:rPr>
+        <w:t>Amazon Web Services (AWS):</w:t>
+      </w:r>
+    </w:p>
+    <w:p>
+      <w:pPr>
+        <w:pStyle w:val="Prrafodelista"/>
+        <w:numPr>
+          <w:ilvl w:val="0"/>
+          <w:numId w:val="7"/>
+        </w:numPr>
+        <w:rPr>
+          <w:rFonts w:ascii="Arial" w:hAnsi="Arial" w:cs="Arial"/>
+          <w:sz w:val="24"/>
+          <w:szCs w:val="24"/>
+        </w:rPr>
+      </w:pPr>
+      <w:r>
+        <w:rPr>
+          <w:rFonts w:ascii="Arial" w:hAnsi="Arial" w:cs="Arial"/>
+          <w:sz w:val="24"/>
+          <w:szCs w:val="24"/>
+        </w:rPr>
+        <w:t>AWS ofrece diferentes niveles de soporte técnico, que van desde el soporte básico gratuito hasta niveles de soporte empresarial con tiempos de respuesta garantizados y acceso a arquitectos de soluciones dedicados.</w:t>
+      </w:r>
+    </w:p>
+    <w:p>
+      <w:pPr>
+        <w:pStyle w:val="Prrafodelista"/>
+        <w:numPr>
+          <w:ilvl w:val="0"/>
+          <w:numId w:val="7"/>
+        </w:numPr>
+        <w:rPr>
+          <w:rFonts w:ascii="Arial" w:hAnsi="Arial" w:cs="Arial"/>
+          <w:sz w:val="24"/>
+          <w:szCs w:val="24"/>
+        </w:rPr>
+      </w:pPr>
+      <w:r>
+        <w:rPr>
+          <w:rFonts w:ascii="Arial" w:hAnsi="Arial" w:cs="Arial"/>
+          <w:sz w:val="24"/>
+          <w:szCs w:val="24"/>
+        </w:rPr>
+        <w:t>El soporte técnico de AWS está disponible las 24 horas del día, los 7 días de la semana, a través de varios canales, como chat en línea, correo electrónico y teléfono.</w:t>
+      </w:r>
+    </w:p>
+    <w:p>
+      <w:pPr>
+        <w:pStyle w:val="Prrafodelista"/>
+        <w:numPr>
+          <w:ilvl w:val="0"/>
+          <w:numId w:val="7"/>
+        </w:numPr>
+        <w:rPr>
+          <w:rFonts w:ascii="Arial" w:hAnsi="Arial" w:cs="Arial"/>
+          <w:sz w:val="24"/>
+          <w:szCs w:val="24"/>
+        </w:rPr>
+      </w:pPr>
+      <w:r>
+        <w:rPr>
+          <w:rFonts w:ascii="Arial" w:hAnsi="Arial" w:cs="Arial"/>
+          <w:sz w:val="24"/>
+          <w:szCs w:val="24"/>
+        </w:rPr>
+        <w:t>Además del soporte directo, AWS proporciona una amplia gama de recursos de ayuda en línea, que incluyen documentación detallada, tutoriales paso a paso, foros de usuarios y grupos de discusión, y una extensa base de conocimientos.</w:t>
+      </w:r>
+    </w:p>
+    <w:p>
+      <w:pPr>
+        <w:pStyle w:val="Prrafodelista"/>
+        <w:numPr>
+          <w:ilvl w:val="0"/>
+          <w:numId w:val="7"/>
+        </w:numPr>
+        <w:rPr>
+          <w:rFonts w:ascii="Arial" w:hAnsi="Arial" w:cs="Arial"/>
+          <w:sz w:val="24"/>
+          <w:szCs w:val="24"/>
+        </w:rPr>
+      </w:pPr>
+      <w:r>
+        <w:rPr>
+          <w:rFonts w:ascii="Arial" w:hAnsi="Arial" w:cs="Arial"/>
+          <w:sz w:val="24"/>
+          <w:szCs w:val="24"/>
+        </w:rPr>
+        <w:lastRenderedPageBreak/>
+        <w:t>AWS también ofrece programas de formación y certificación para ayudar a los clientes a desarrollar habilidades en la plataforma y maximizar su uso de los servicios de AWS.</w:t>
+      </w:r>
+    </w:p>
+    <w:p>
+      <w:pPr>
+        <w:rPr>
+          <w:rFonts w:ascii="Arial" w:hAnsi="Arial" w:cs="Arial"/>
+          <w:b/>
+          <w:bCs/>
+          <w:sz w:val="24"/>
+          <w:szCs w:val="24"/>
+        </w:rPr>
+      </w:pPr>
+      <w:r>
+        <w:rPr>
+          <w:rFonts w:ascii="Arial" w:hAnsi="Arial" w:cs="Arial"/>
+          <w:b/>
+          <w:bCs/>
+          <w:sz w:val="24"/>
+          <w:szCs w:val="24"/>
+        </w:rPr>
+        <w:t>Microsoft Azure:</w:t>
+      </w:r>
+    </w:p>
+    <w:p>
+      <w:pPr>
+        <w:pStyle w:val="Prrafodelista"/>
+        <w:numPr>
+          <w:ilvl w:val="0"/>
+          <w:numId w:val="8"/>
+        </w:numPr>
+        <w:rPr>
+          <w:rFonts w:ascii="Arial" w:hAnsi="Arial" w:cs="Arial"/>
+          <w:sz w:val="24"/>
+          <w:szCs w:val="24"/>
+        </w:rPr>
+      </w:pPr>
+      <w:r>
+        <w:rPr>
+          <w:rFonts w:ascii="Arial" w:hAnsi="Arial" w:cs="Arial"/>
+          <w:sz w:val="24"/>
+          <w:szCs w:val="24"/>
+        </w:rPr>
+        <w:t>Azure ofrece varios niveles de soporte técnico, que van desde el soporte gratuito básico hasta opciones de soporte pagado con tiempos de respuesta garantizados y asistencia técnica proactiva.</w:t>
+      </w:r>
+    </w:p>
+    <w:p>
+      <w:pPr>
+        <w:pStyle w:val="Prrafodelista"/>
+        <w:numPr>
+          <w:ilvl w:val="0"/>
+          <w:numId w:val="8"/>
+        </w:numPr>
+        <w:rPr>
+          <w:rFonts w:ascii="Arial" w:hAnsi="Arial" w:cs="Arial"/>
+          <w:sz w:val="24"/>
+          <w:szCs w:val="24"/>
+        </w:rPr>
+      </w:pPr>
+      <w:r>
+        <w:rPr>
+          <w:rFonts w:ascii="Arial" w:hAnsi="Arial" w:cs="Arial"/>
+          <w:sz w:val="24"/>
+          <w:szCs w:val="24"/>
+        </w:rPr>
+        <w:t>El soporte técnico de Azure está disponible las 24 horas del día, los 7 días de la semana, a través de varios canales, incluyendo chat en línea, correo electrónico y teléfono.</w:t>
+      </w:r>
+    </w:p>
+    <w:p>
+      <w:pPr>
+        <w:pStyle w:val="Prrafodelista"/>
+        <w:numPr>
+          <w:ilvl w:val="0"/>
+          <w:numId w:val="8"/>
+        </w:numPr>
+        <w:rPr>
+          <w:rFonts w:ascii="Arial" w:hAnsi="Arial" w:cs="Arial"/>
+          <w:sz w:val="24"/>
+          <w:szCs w:val="24"/>
+        </w:rPr>
+      </w:pPr>
+      <w:r>
+        <w:rPr>
+          <w:rFonts w:ascii="Arial" w:hAnsi="Arial" w:cs="Arial"/>
+          <w:sz w:val="24"/>
+          <w:szCs w:val="24"/>
+        </w:rPr>
+        <w:t>Azure proporciona una amplia gama de recursos de ayuda en línea, que incluyen documentación detallada, tutoriales guiados, comunidades de usuarios activas, y una biblioteca de vídeos y seminarios web.</w:t>
+      </w:r>
+    </w:p>
+    <w:p>
+      <w:pPr>
+        <w:pStyle w:val="Prrafodelista"/>
+        <w:numPr>
+          <w:ilvl w:val="0"/>
+          <w:numId w:val="8"/>
+        </w:numPr>
+        <w:rPr>
+          <w:rFonts w:ascii="Arial" w:hAnsi="Arial" w:cs="Arial"/>
+          <w:sz w:val="24"/>
+          <w:szCs w:val="24"/>
+        </w:rPr>
+      </w:pPr>
+      <w:r>
+        <w:rPr>
+          <w:rFonts w:ascii="Arial" w:hAnsi="Arial" w:cs="Arial"/>
+          <w:sz w:val="24"/>
+          <w:szCs w:val="24"/>
+        </w:rPr>
+        <w:t>Microsoft también ofrece programas de capacitación y certificación, así como acceso a expertos técnicos a través de eventos y conferencias.</w:t>
+      </w:r>
+    </w:p>
+    <w:p>
+      <w:pPr>
+        <w:rPr>
+          <w:rFonts w:ascii="Arial" w:hAnsi="Arial" w:cs="Arial"/>
+          <w:b/>
+          <w:bCs/>
+          <w:sz w:val="24"/>
+          <w:szCs w:val="24"/>
+        </w:rPr>
+      </w:pPr>
+      <w:bookmarkStart w:id="0" w:name="_Hlk158412254"/>
+      <w:r>
+        <w:rPr>
+          <w:rFonts w:ascii="Arial" w:hAnsi="Arial" w:cs="Arial"/>
+          <w:b/>
+          <w:bCs/>
+          <w:sz w:val="24"/>
+          <w:szCs w:val="24"/>
+        </w:rPr>
+        <w:t>Google Cloud Platform (GCP):</w:t>
+      </w:r>
+      <w:bookmarkEnd w:id="0"/>
+    </w:p>
+    <w:p>
+      <w:pPr>
+        <w:pStyle w:val="Prrafodelista"/>
+        <w:numPr>
+          <w:ilvl w:val="0"/>
+          <w:numId w:val="9"/>
+        </w:numPr>
+        <w:rPr>
+          <w:rFonts w:ascii="Arial" w:hAnsi="Arial" w:cs="Arial"/>
+          <w:sz w:val="24"/>
+          <w:szCs w:val="24"/>
+        </w:rPr>
+      </w:pPr>
+      <w:r>
+        <w:rPr>
+          <w:rFonts w:ascii="Arial" w:hAnsi="Arial" w:cs="Arial"/>
+          <w:sz w:val="24"/>
+          <w:szCs w:val="24"/>
+        </w:rPr>
+        <w:t>GCP ofrece diferentes niveles de soporte técnico, que van desde el soporte gratuito básico hasta opciones de soporte pagado con tiempos de respuesta garantizados y asistencia técnica proactiva.</w:t>
+      </w:r>
+    </w:p>
+    <w:p>
+      <w:pPr>
+        <w:pStyle w:val="Prrafodelista"/>
+        <w:numPr>
+          <w:ilvl w:val="0"/>
+          <w:numId w:val="9"/>
+        </w:numPr>
+        <w:rPr>
+          <w:rFonts w:ascii="Arial" w:hAnsi="Arial" w:cs="Arial"/>
+          <w:sz w:val="24"/>
+          <w:szCs w:val="24"/>
+        </w:rPr>
+      </w:pPr>
+      <w:r>
+        <w:rPr>
+          <w:rFonts w:ascii="Arial" w:hAnsi="Arial" w:cs="Arial"/>
+          <w:sz w:val="24"/>
+          <w:szCs w:val="24"/>
+        </w:rPr>
+        <w:t>El soporte técnico de GCP está disponible las 24 horas del día, los 7 días de la semana, a través de varios canales, incluyendo chat en línea, correo electrónico y teléfono.</w:t>
+      </w:r>
+    </w:p>
+    <w:p>
+      <w:pPr>
+        <w:pStyle w:val="Prrafodelista"/>
+        <w:numPr>
+          <w:ilvl w:val="0"/>
+          <w:numId w:val="9"/>
+        </w:numPr>
+        <w:rPr>
+          <w:rFonts w:ascii="Arial" w:hAnsi="Arial" w:cs="Arial"/>
+          <w:sz w:val="24"/>
+          <w:szCs w:val="24"/>
+        </w:rPr>
+      </w:pPr>
+      <w:r>
+        <w:rPr>
+          <w:rFonts w:ascii="Arial" w:hAnsi="Arial" w:cs="Arial"/>
+          <w:sz w:val="24"/>
+          <w:szCs w:val="24"/>
+        </w:rPr>
+        <w:t>GCP proporciona una amplia gama de recursos de ayuda en línea, que incluyen documentación exhaustiva, guías de inicio rápido, tutoriales interactivos, foros de usuarios y una comunidad activa de desarrolladores.</w:t>
+      </w:r>
+    </w:p>
+    <w:p>
+      <w:pPr>
+        <w:pStyle w:val="Prrafodelista"/>
+        <w:numPr>
+          <w:ilvl w:val="0"/>
+          <w:numId w:val="9"/>
+        </w:numPr>
+        <w:rPr>
+          <w:rFonts w:ascii="Arial" w:hAnsi="Arial" w:cs="Arial"/>
+          <w:sz w:val="24"/>
+          <w:szCs w:val="24"/>
+        </w:rPr>
+      </w:pPr>
+      <w:r>
+        <w:rPr>
+          <w:rFonts w:ascii="Arial" w:hAnsi="Arial" w:cs="Arial"/>
+          <w:sz w:val="24"/>
+          <w:szCs w:val="24"/>
+        </w:rPr>
+        <w:t>Google también ofrece programas de formación y certificación, así como acceso a expertos técnicos a través de eventos y conferencias, como Google Cloud Next.</w:t>
+      </w:r>
+    </w:p>
+    <w:p>
+      <w:pPr>
+        <w:rPr>
+          <w:rFonts w:ascii="Arial" w:hAnsi="Arial" w:cs="Arial"/>
+          <w:sz w:val="24"/>
+          <w:szCs w:val="24"/>
+        </w:rPr>
+      </w:pPr>
+      <w:r>
+        <w:rPr>
+          <w:rFonts w:ascii="Arial" w:hAnsi="Arial" w:cs="Arial"/>
+          <w:sz w:val="24"/>
+          <w:szCs w:val="24"/>
+        </w:rPr>
+        <w:t>En resumen, AWS, Azure y GCP ofrecen sólidos recursos de ayuda y soporte técnico para ayudar a los clientes a resolver problemas, optimizar el rendimiento y desarrollar habilidades en la plataforma de nube.</w:t>
+      </w:r>
+    </w:p>
+    <w:p>
+      <w:pPr>
+        <w:rPr>
+          <w:rFonts w:ascii="Arial" w:hAnsi="Arial" w:cs="Arial"/>
+          <w:sz w:val="24"/>
+          <w:szCs w:val="24"/>
+        </w:rPr>
+      </w:pPr>
+    </w:p>
+    <w:p>
+      <w:pPr>
+        <w:rPr>
+          <w:rFonts w:ascii="Arial" w:hAnsi="Arial" w:cs="Arial"/>
+          <w:sz w:val="24"/>
+          <w:szCs w:val="24"/>
+        </w:rPr>
+      </w:pPr>
+    </w:p>
+    <w:p>
+      <w:pPr>
+        <w:rPr>
+          <w:rFonts w:ascii="Arial" w:hAnsi="Arial" w:cs="Arial"/>
+          <w:sz w:val="24"/>
+          <w:szCs w:val="24"/>
+        </w:rPr>
+      </w:pPr>
+    </w:p>
+    <w:p>
+      <w:pPr>
+        <w:rPr>
+          <w:rFonts w:ascii="Arial" w:hAnsi="Arial" w:cs="Arial"/>
+          <w:sz w:val="24"/>
+          <w:szCs w:val="24"/>
+        </w:rPr>
+      </w:pPr>
+    </w:p>
+    <w:p>
+      <w:pPr>
+        <w:rPr>
+          <w:rFonts w:ascii="Arial" w:hAnsi="Arial" w:cs="Arial"/>
+          <w:sz w:val="24"/>
+          <w:szCs w:val="24"/>
+        </w:rPr>
+      </w:pPr>
+    </w:p>
+    <w:p>
+      <w:pPr>
+        <w:rPr>
+          <w:rFonts w:ascii="Arial" w:hAnsi="Arial" w:cs="Arial"/>
+          <w:sz w:val="24"/>
+          <w:szCs w:val="24"/>
+        </w:rPr>
+      </w:pPr>
+    </w:p>
+    <w:p>
+      <w:pPr>
+        <w:rPr>
+          <w:rFonts w:ascii="Arial" w:hAnsi="Arial" w:cs="Arial"/>
+          <w:sz w:val="24"/>
+          <w:szCs w:val="24"/>
+        </w:rPr>
+      </w:pPr>
+      <w:r>
+        <w:rPr>
+          <w:rFonts w:ascii="Arial" w:hAnsi="Arial" w:cs="Arial"/>
+          <w:b/>
+          <w:bCs/>
+          <w:sz w:val="24"/>
+          <w:szCs w:val="24"/>
+        </w:rPr>
+        <w:lastRenderedPageBreak/>
         <w:t>Casos de Éxito y Opiniones de Clientes:</w:t>
       </w:r>
     </w:p>
@@ -907,69 +2125,503 @@
           <w:sz w:val="24"/>
           <w:szCs w:val="24"/>
         </w:rPr>
-        <w:t>Investiga casos de éxito y testimonios de clientes para obtener información sobre experiencias prácticas.</w:t>
-      </w:r>
-    </w:p>
-    <w:p>
-      <w:pPr>
-        <w:rPr>
-          <w:rFonts w:ascii="Arial" w:hAnsi="Arial" w:cs="Arial"/>
-          <w:sz w:val="24"/>
-          <w:szCs w:val="24"/>
-        </w:rPr>
-      </w:pPr>
-      <w:r>
-        <w:rPr>
-          <w:rFonts w:ascii="Arial" w:hAnsi="Arial" w:cs="Arial"/>
-          <w:sz w:val="24"/>
-          <w:szCs w:val="24"/>
-        </w:rPr>
-        <w:t>E</w:t>
-      </w:r>
-      <w:r>
-        <w:rPr>
-          <w:rFonts w:ascii="Arial" w:hAnsi="Arial" w:cs="Arial"/>
-          <w:sz w:val="24"/>
-          <w:szCs w:val="24"/>
-        </w:rPr>
-        <w:t>ntre estos proveedores dependerá de tus necesidades específicas, requisitos empresariales, presupuesto y preferencias. Este es solo un punto de partida,</w:t>
-      </w:r>
-      <w:r>
-        <w:rPr>
-          <w:rFonts w:ascii="Arial" w:hAnsi="Arial" w:cs="Arial"/>
-          <w:sz w:val="24"/>
-          <w:szCs w:val="24"/>
-        </w:rPr>
-        <w:t xml:space="preserve"> para </w:t>
-      </w:r>
-      <w:r>
-        <w:rPr>
-          <w:rFonts w:ascii="Arial" w:hAnsi="Arial" w:cs="Arial"/>
-          <w:sz w:val="24"/>
-          <w:szCs w:val="24"/>
-        </w:rPr>
-        <w:t xml:space="preserve">profundizar en cada categoría según </w:t>
-      </w:r>
-      <w:r>
-        <w:rPr>
-          <w:rFonts w:ascii="Arial" w:hAnsi="Arial" w:cs="Arial"/>
-          <w:sz w:val="24"/>
-          <w:szCs w:val="24"/>
-        </w:rPr>
-        <w:t>los</w:t>
-      </w:r>
-      <w:r>
-        <w:rPr>
-          <w:rFonts w:ascii="Arial" w:hAnsi="Arial" w:cs="Arial"/>
-          <w:sz w:val="24"/>
-          <w:szCs w:val="24"/>
-        </w:rPr>
-        <w:t xml:space="preserve"> requisitos específicos.</w:t>
-      </w:r>
+        <w:t>L</w:t>
+      </w:r>
+      <w:r>
+        <w:rPr>
+          <w:rFonts w:ascii="Arial" w:hAnsi="Arial" w:cs="Arial"/>
+          <w:sz w:val="24"/>
+          <w:szCs w:val="24"/>
+        </w:rPr>
+        <w:t xml:space="preserve">as </w:t>
+      </w:r>
+      <w:r>
+        <w:rPr>
+          <w:rFonts w:ascii="Arial" w:hAnsi="Arial" w:cs="Arial"/>
+          <w:sz w:val="24"/>
+          <w:szCs w:val="24"/>
+        </w:rPr>
+        <w:t xml:space="preserve">distintas </w:t>
+      </w:r>
+      <w:r>
+        <w:rPr>
+          <w:rFonts w:ascii="Arial" w:hAnsi="Arial" w:cs="Arial"/>
+          <w:sz w:val="24"/>
+          <w:szCs w:val="24"/>
+        </w:rPr>
+        <w:t>opiniones y experiencias de los usuarios para comprender mejor cómo estas plataformas están impactando positivamente en diferentes sectores y organizaciones de todos los tamaños. A través de estos casos de éxito y testimonios, buscamos ofrecer una visión más completa de las fortalezas y beneficios que cada plataforma de nube puede proporcionar a sus usuarios.</w:t>
+      </w:r>
+    </w:p>
+    <w:p>
+      <w:pPr>
+        <w:rPr>
+          <w:rFonts w:ascii="Arial" w:hAnsi="Arial" w:cs="Arial"/>
+          <w:sz w:val="24"/>
+          <w:szCs w:val="24"/>
+        </w:rPr>
+      </w:pPr>
+      <w:r>
+        <w:rPr>
+          <w:rFonts w:ascii="Arial" w:hAnsi="Arial" w:cs="Arial"/>
+          <w:sz w:val="24"/>
+          <w:szCs w:val="24"/>
+        </w:rPr>
+        <w:t>Aquí están algunos de estos testimonios y casos de éxito de cada plataforma que hemos tratado:</w:t>
+      </w:r>
+    </w:p>
+    <w:p>
+      <w:pPr>
+        <w:rPr>
+          <w:rFonts w:ascii="Arial" w:hAnsi="Arial" w:cs="Arial"/>
+          <w:b/>
+          <w:bCs/>
+          <w:sz w:val="24"/>
+          <w:szCs w:val="24"/>
+        </w:rPr>
+      </w:pPr>
+      <w:r>
+        <w:rPr>
+          <w:rFonts w:ascii="Arial" w:hAnsi="Arial" w:cs="Arial"/>
+          <w:b/>
+          <w:bCs/>
+          <w:sz w:val="24"/>
+          <w:szCs w:val="24"/>
+        </w:rPr>
+        <w:t>Amazon Web Services (AWS):</w:t>
+      </w:r>
+    </w:p>
+    <w:p>
+      <w:pPr>
+        <w:pStyle w:val="Prrafodelista"/>
+        <w:numPr>
+          <w:ilvl w:val="0"/>
+          <w:numId w:val="10"/>
+        </w:numPr>
+        <w:rPr>
+          <w:rFonts w:ascii="Arial" w:hAnsi="Arial" w:cs="Arial"/>
+          <w:sz w:val="24"/>
+          <w:szCs w:val="24"/>
+        </w:rPr>
+      </w:pPr>
+      <w:hyperlink r:id="rId7" w:history="1">
+        <w:r>
+          <w:rPr>
+            <w:rStyle w:val="Hipervnculo"/>
+            <w:rFonts w:ascii="Arial" w:hAnsi="Arial" w:cs="Arial"/>
+            <w:sz w:val="24"/>
+            <w:szCs w:val="24"/>
+          </w:rPr>
+          <w:t>Grupo Bimbo reduce en un 75% los abandonos de llamadas y mejora la experiencia del cliente</w:t>
+        </w:r>
+      </w:hyperlink>
+    </w:p>
+    <w:p>
+      <w:pPr>
+        <w:pStyle w:val="Prrafodelista"/>
+        <w:numPr>
+          <w:ilvl w:val="0"/>
+          <w:numId w:val="10"/>
+        </w:numPr>
+        <w:rPr>
+          <w:rFonts w:ascii="Arial" w:hAnsi="Arial" w:cs="Arial"/>
+          <w:sz w:val="24"/>
+          <w:szCs w:val="24"/>
+        </w:rPr>
+      </w:pPr>
+      <w:hyperlink r:id="rId8" w:history="1">
+        <w:r>
+          <w:rPr>
+            <w:rStyle w:val="Hipervnculo"/>
+            <w:rFonts w:ascii="Arial" w:hAnsi="Arial" w:cs="Arial"/>
+            <w:sz w:val="24"/>
+            <w:szCs w:val="24"/>
+          </w:rPr>
+          <w:t>Rappi optimiza un 90% su costo-beneficio en la nube de AWS gracias a FinOps</w:t>
+        </w:r>
+      </w:hyperlink>
+    </w:p>
+    <w:p>
+      <w:pPr>
+        <w:pStyle w:val="Prrafodelista"/>
+        <w:numPr>
+          <w:ilvl w:val="0"/>
+          <w:numId w:val="10"/>
+        </w:numPr>
+        <w:rPr>
+          <w:rFonts w:ascii="Arial" w:hAnsi="Arial" w:cs="Arial"/>
+          <w:sz w:val="24"/>
+          <w:szCs w:val="24"/>
+        </w:rPr>
+      </w:pPr>
+      <w:hyperlink r:id="rId9" w:history="1">
+        <w:r>
+          <w:rPr>
+            <w:rStyle w:val="Hipervnculo"/>
+            <w:rFonts w:ascii="Arial" w:hAnsi="Arial" w:cs="Arial"/>
+            <w:sz w:val="24"/>
+            <w:szCs w:val="24"/>
+          </w:rPr>
+          <w:t>Santander Argentina se convierte en referente global gracias a su transformación basada en AWS</w:t>
+        </w:r>
+      </w:hyperlink>
+    </w:p>
+    <w:p>
+      <w:pPr>
+        <w:pStyle w:val="Prrafodelista"/>
+        <w:numPr>
+          <w:ilvl w:val="0"/>
+          <w:numId w:val="10"/>
+        </w:numPr>
+        <w:rPr>
+          <w:rFonts w:ascii="Arial" w:hAnsi="Arial" w:cs="Arial"/>
+          <w:sz w:val="24"/>
+          <w:szCs w:val="24"/>
+        </w:rPr>
+      </w:pPr>
+      <w:hyperlink r:id="rId10" w:history="1">
+        <w:r>
+          <w:rPr>
+            <w:rStyle w:val="Hipervnculo"/>
+            <w:rFonts w:ascii="Arial" w:hAnsi="Arial" w:cs="Arial"/>
+            <w:sz w:val="24"/>
+            <w:szCs w:val="24"/>
+          </w:rPr>
+          <w:t>Bancamiga posiciona su marca en Venezuela con proceso de innovación basado en AWS</w:t>
+        </w:r>
+      </w:hyperlink>
+    </w:p>
+    <w:p>
+      <w:pPr>
+        <w:pStyle w:val="Prrafodelista"/>
+        <w:numPr>
+          <w:ilvl w:val="0"/>
+          <w:numId w:val="10"/>
+        </w:numPr>
+        <w:rPr>
+          <w:rFonts w:ascii="Arial" w:hAnsi="Arial" w:cs="Arial"/>
+          <w:b/>
+          <w:bCs/>
+          <w:sz w:val="24"/>
+          <w:szCs w:val="24"/>
+        </w:rPr>
+      </w:pPr>
+      <w:hyperlink r:id="rId11" w:history="1">
+        <w:r>
+          <w:rPr>
+            <w:rStyle w:val="Hipervnculo"/>
+            <w:rFonts w:ascii="Arial" w:hAnsi="Arial" w:cs="Arial"/>
+            <w:b/>
+            <w:bCs/>
+            <w:sz w:val="24"/>
+            <w:szCs w:val="24"/>
+          </w:rPr>
+          <w:t>Mas casos de éxito</w:t>
+        </w:r>
+      </w:hyperlink>
+    </w:p>
+    <w:p>
+      <w:pPr>
+        <w:rPr>
+          <w:rFonts w:ascii="Arial" w:hAnsi="Arial" w:cs="Arial"/>
+          <w:b/>
+          <w:bCs/>
+          <w:sz w:val="24"/>
+          <w:szCs w:val="24"/>
+        </w:rPr>
+      </w:pPr>
+      <w:r>
+        <w:rPr>
+          <w:rFonts w:ascii="Arial" w:hAnsi="Arial" w:cs="Arial"/>
+          <w:b/>
+          <w:bCs/>
+          <w:sz w:val="24"/>
+          <w:szCs w:val="24"/>
+        </w:rPr>
+        <w:t>Microsoft Azure:</w:t>
+      </w:r>
+    </w:p>
+    <w:p>
+      <w:pPr>
+        <w:pStyle w:val="Prrafodelista"/>
+        <w:numPr>
+          <w:ilvl w:val="0"/>
+          <w:numId w:val="11"/>
+        </w:numPr>
+        <w:rPr>
+          <w:rFonts w:ascii="Arial" w:hAnsi="Arial" w:cs="Arial"/>
+          <w:sz w:val="24"/>
+          <w:szCs w:val="24"/>
+        </w:rPr>
+      </w:pPr>
+      <w:hyperlink r:id="rId12" w:history="1">
+        <w:r>
+          <w:rPr>
+            <w:rStyle w:val="Hipervnculo"/>
+            <w:rFonts w:ascii="Arial" w:hAnsi="Arial" w:cs="Arial"/>
+            <w:sz w:val="24"/>
+            <w:szCs w:val="24"/>
+          </w:rPr>
+          <w:t>La NBA utiliza Microsoft Azure para alimentar contenido nuevo que aumenta la participación de los fanáticos</w:t>
+        </w:r>
+      </w:hyperlink>
+    </w:p>
+    <w:p>
+      <w:pPr>
+        <w:pStyle w:val="Prrafodelista"/>
+        <w:numPr>
+          <w:ilvl w:val="0"/>
+          <w:numId w:val="11"/>
+        </w:numPr>
+        <w:rPr>
+          <w:rFonts w:ascii="Arial" w:hAnsi="Arial" w:cs="Arial"/>
+          <w:sz w:val="24"/>
+          <w:szCs w:val="24"/>
+        </w:rPr>
+      </w:pPr>
+      <w:hyperlink r:id="rId13" w:history="1">
+        <w:r>
+          <w:rPr>
+            <w:rStyle w:val="Hipervnculo"/>
+            <w:rFonts w:ascii="Arial" w:hAnsi="Arial" w:cs="Arial"/>
+            <w:sz w:val="24"/>
+            <w:szCs w:val="24"/>
+          </w:rPr>
+          <w:t>Salud Digna lleva tranquilidad a sus pacientes con Azure Synapse Analytics </w:t>
+        </w:r>
+      </w:hyperlink>
+    </w:p>
+    <w:p>
+      <w:pPr>
+        <w:pStyle w:val="Prrafodelista"/>
+        <w:numPr>
+          <w:ilvl w:val="0"/>
+          <w:numId w:val="11"/>
+        </w:numPr>
+        <w:rPr>
+          <w:rFonts w:ascii="Arial" w:hAnsi="Arial" w:cs="Arial"/>
+          <w:sz w:val="24"/>
+          <w:szCs w:val="24"/>
+        </w:rPr>
+      </w:pPr>
+      <w:hyperlink r:id="rId14" w:history="1">
+        <w:r>
+          <w:rPr>
+            <w:rStyle w:val="Hipervnculo"/>
+            <w:rFonts w:ascii="Arial" w:hAnsi="Arial" w:cs="Arial"/>
+            <w:sz w:val="24"/>
+            <w:szCs w:val="24"/>
+          </w:rPr>
+          <w:t>BCP potencia con Azure su plan de inclusión financiera para millones de usuarios</w:t>
+        </w:r>
+      </w:hyperlink>
+    </w:p>
+    <w:p>
+      <w:pPr>
+        <w:pStyle w:val="Prrafodelista"/>
+        <w:numPr>
+          <w:ilvl w:val="0"/>
+          <w:numId w:val="11"/>
+        </w:numPr>
+        <w:rPr>
+          <w:rFonts w:ascii="Arial" w:hAnsi="Arial" w:cs="Arial"/>
+          <w:sz w:val="24"/>
+          <w:szCs w:val="24"/>
+        </w:rPr>
+      </w:pPr>
+      <w:hyperlink r:id="rId15" w:history="1">
+        <w:r>
+          <w:rPr>
+            <w:rStyle w:val="Hipervnculo"/>
+            <w:rFonts w:ascii="Arial" w:hAnsi="Arial" w:cs="Arial"/>
+            <w:sz w:val="24"/>
+            <w:szCs w:val="24"/>
+          </w:rPr>
+          <w:t>Grupo Martí inicia su transformación digital apalancado por Azure</w:t>
+        </w:r>
+      </w:hyperlink>
+    </w:p>
+    <w:p>
+      <w:pPr>
+        <w:pStyle w:val="Prrafodelista"/>
+        <w:numPr>
+          <w:ilvl w:val="0"/>
+          <w:numId w:val="11"/>
+        </w:numPr>
+        <w:rPr>
+          <w:rFonts w:ascii="Arial" w:hAnsi="Arial" w:cs="Arial"/>
+          <w:b/>
+          <w:bCs/>
+          <w:sz w:val="24"/>
+          <w:szCs w:val="24"/>
+        </w:rPr>
+      </w:pPr>
+      <w:hyperlink r:id="rId16" w:history="1">
+        <w:r>
+          <w:rPr>
+            <w:rStyle w:val="Hipervnculo"/>
+            <w:rFonts w:ascii="Arial" w:hAnsi="Arial" w:cs="Arial"/>
+            <w:b/>
+            <w:bCs/>
+            <w:sz w:val="24"/>
+            <w:szCs w:val="24"/>
+          </w:rPr>
+          <w:t>Mas casos de éxito.</w:t>
+        </w:r>
+      </w:hyperlink>
+    </w:p>
+    <w:p>
+      <w:pPr>
+        <w:rPr>
+          <w:rFonts w:ascii="Arial" w:hAnsi="Arial" w:cs="Arial"/>
+          <w:b/>
+          <w:bCs/>
+          <w:sz w:val="24"/>
+          <w:szCs w:val="24"/>
+        </w:rPr>
+      </w:pPr>
+      <w:r>
+        <w:rPr>
+          <w:rFonts w:ascii="Arial" w:hAnsi="Arial" w:cs="Arial"/>
+          <w:b/>
+          <w:bCs/>
+          <w:sz w:val="24"/>
+          <w:szCs w:val="24"/>
+        </w:rPr>
+        <w:t>Google Cloud Platform (GCP):</w:t>
+      </w:r>
+    </w:p>
+    <w:p>
+      <w:pPr>
+        <w:pStyle w:val="Prrafodelista"/>
+        <w:numPr>
+          <w:ilvl w:val="0"/>
+          <w:numId w:val="12"/>
+        </w:numPr>
+        <w:rPr>
+          <w:rFonts w:ascii="Arial" w:hAnsi="Arial" w:cs="Arial"/>
+          <w:sz w:val="24"/>
+          <w:szCs w:val="24"/>
+        </w:rPr>
+      </w:pPr>
+      <w:hyperlink r:id="rId17" w:history="1">
+        <w:r>
+          <w:rPr>
+            <w:rStyle w:val="Hipervnculo"/>
+            <w:rFonts w:ascii="Arial" w:hAnsi="Arial" w:cs="Arial"/>
+            <w:sz w:val="24"/>
+            <w:szCs w:val="24"/>
+          </w:rPr>
+          <w:t>ISB-Cancer Gateway en la nube: compartir terabytes de datos sobre cáncer con el poder de BigQuery</w:t>
+        </w:r>
+      </w:hyperlink>
+    </w:p>
+    <w:p>
+      <w:pPr>
+        <w:pStyle w:val="Prrafodelista"/>
+        <w:numPr>
+          <w:ilvl w:val="0"/>
+          <w:numId w:val="12"/>
+        </w:numPr>
+        <w:rPr>
+          <w:rFonts w:ascii="Arial" w:hAnsi="Arial" w:cs="Arial"/>
+          <w:sz w:val="24"/>
+          <w:szCs w:val="24"/>
+        </w:rPr>
+      </w:pPr>
+      <w:hyperlink r:id="rId18" w:history="1">
+        <w:r>
+          <w:rPr>
+            <w:rStyle w:val="Hipervnculo"/>
+            <w:rFonts w:ascii="Arial" w:hAnsi="Arial" w:cs="Arial"/>
+            <w:sz w:val="24"/>
+            <w:szCs w:val="24"/>
+          </w:rPr>
+          <w:t>Costa Mesa Sanitary District improves manhole maintenance with machine learning</w:t>
+        </w:r>
+      </w:hyperlink>
+    </w:p>
+    <w:p>
+      <w:pPr>
+        <w:pStyle w:val="Prrafodelista"/>
+        <w:numPr>
+          <w:ilvl w:val="0"/>
+          <w:numId w:val="12"/>
+        </w:numPr>
+        <w:rPr>
+          <w:rFonts w:ascii="Arial" w:hAnsi="Arial" w:cs="Arial"/>
+          <w:sz w:val="24"/>
+          <w:szCs w:val="24"/>
+        </w:rPr>
+      </w:pPr>
+      <w:hyperlink r:id="rId19" w:history="1">
+        <w:r>
+          <w:rPr>
+            <w:rStyle w:val="Hipervnculo"/>
+            <w:rFonts w:ascii="Arial" w:hAnsi="Arial" w:cs="Arial"/>
+            <w:sz w:val="24"/>
+            <w:szCs w:val="24"/>
+          </w:rPr>
+          <w:t>Recuperación económica: Wisconsin se apoya en Google Cloud para servir mejor a su comunidad durante la COVID-19 y más allá</w:t>
+        </w:r>
+      </w:hyperlink>
+    </w:p>
+    <w:p>
+      <w:pPr>
+        <w:pStyle w:val="Prrafodelista"/>
+        <w:numPr>
+          <w:ilvl w:val="0"/>
+          <w:numId w:val="12"/>
+        </w:numPr>
+        <w:rPr>
+          <w:rFonts w:ascii="Arial" w:hAnsi="Arial" w:cs="Arial"/>
+          <w:sz w:val="24"/>
+          <w:szCs w:val="24"/>
+        </w:rPr>
+      </w:pPr>
+      <w:hyperlink r:id="rId20" w:history="1">
+        <w:r>
+          <w:rPr>
+            <w:rStyle w:val="Hipervnculo"/>
+            <w:rFonts w:ascii="Arial" w:hAnsi="Arial" w:cs="Arial"/>
+            <w:sz w:val="24"/>
+            <w:szCs w:val="24"/>
+          </w:rPr>
+          <w:t>La ciudad de Pittsburgh migra a Google Cloud</w:t>
+        </w:r>
+      </w:hyperlink>
+    </w:p>
+    <w:p>
+      <w:pPr>
+        <w:pStyle w:val="Prrafodelista"/>
+        <w:numPr>
+          <w:ilvl w:val="0"/>
+          <w:numId w:val="12"/>
+        </w:numPr>
+        <w:rPr>
+          <w:rFonts w:ascii="Arial" w:hAnsi="Arial" w:cs="Arial"/>
+          <w:b/>
+          <w:bCs/>
+          <w:sz w:val="24"/>
+          <w:szCs w:val="24"/>
+        </w:rPr>
+      </w:pPr>
+      <w:hyperlink r:id="rId21" w:history="1">
+        <w:r>
+          <w:rPr>
+            <w:rStyle w:val="Hipervnculo"/>
+            <w:rFonts w:ascii="Arial" w:hAnsi="Arial" w:cs="Arial"/>
+            <w:b/>
+            <w:bCs/>
+            <w:sz w:val="24"/>
+            <w:szCs w:val="24"/>
+          </w:rPr>
+          <w:t>Mas casos de exito</w:t>
+        </w:r>
+      </w:hyperlink>
     </w:p>
     <w:sectPr>
-      <w:headerReference w:type="default" r:id="rId6"/>
-      <w:footerReference w:type="default" r:id="rId7"/>
+      <w:headerReference w:type="default" r:id="rId22"/>
+      <w:footerReference w:type="default" r:id="rId23"/>
       <w:pgSz w:w="12240" w:h="15840"/>
       <w:pgMar w:top="1417" w:right="1701" w:bottom="1417" w:left="1701" w:header="708" w:footer="708" w:gutter="0"/>
       <w:cols w:space="708"/>
@@ -1529,6 +3181,1403 @@
     </w:r>
   </w:p>
 </w:hdr>
+</file>
+
+<file path=word/numbering.xml><?xml version="1.0" encoding="utf-8"?>
+<w:numbering xmlns:wpc="http://schemas.microsoft.com/office/word/2010/wordprocessingCanvas" xmlns:cx="http://schemas.microsoft.com/office/drawing/2014/chartex" xmlns:cx1="http://schemas.microsoft.com/office/drawing/2015/9/8/chartex" xmlns:cx2="http://schemas.microsoft.com/office/drawing/2015/10/21/chartex" xmlns:cx3="http://schemas.microsoft.com/office/drawing/2016/5/9/chartex" xmlns:cx4="http://schemas.microsoft.com/office/drawing/2016/5/10/chartex" xmlns:cx5="http://schemas.microsoft.com/office/drawing/2016/5/11/chartex" xmlns:cx6="http://schemas.microsoft.com/office/drawing/2016/5/12/chartex" xmlns:cx7="http://schemas.microsoft.com/office/drawing/2016/5/13/chartex" xmlns:cx8="http://schemas.microsoft.com/office/drawing/2016/5/14/chartex" xmlns:mc="http://schemas.openxmlformats.org/markup-compatibility/2006" xmlns:aink="http://schemas.microsoft.com/office/drawing/2016/ink" xmlns:am3d="http://schemas.microsoft.com/office/drawing/2017/model3d" xmlns:o="urn:schemas-microsoft-com:office:office" xmlns:oel="http://schemas.microsoft.com/office/2019/extlst" xmlns:r="http://schemas.openxmlformats.org/officeDocument/2006/relationships" xmlns:m="http://schemas.openxmlformats.org/officeDocument/2006/math" xmlns:v="urn:schemas-microsoft-com:vml" xmlns:wp14="http://schemas.microsoft.com/office/word/2010/wordprocessingDrawing" xmlns:wp="http://schemas.openxmlformats.org/drawingml/2006/wordprocessingDrawing" xmlns:w10="urn:schemas-microsoft-com:office:word" xmlns:w="http://schemas.openxmlformats.org/wordprocessingml/2006/main" xmlns:w14="http://schemas.microsoft.com/office/word/2010/wordml" xmlns:w15="http://schemas.microsoft.com/office/word/2012/wordml" xmlns:w16cex="http://schemas.microsoft.com/office/word/2018/wordml/cex" xmlns:w16cid="http://schemas.microsoft.com/office/word/2016/wordml/cid" xmlns:w16="http://schemas.microsoft.com/office/word/2018/wordml" xmlns:w16sdtdh="http://schemas.microsoft.com/office/word/2020/wordml/sdtdatahash" xmlns:w16se="http://schemas.microsoft.com/office/word/2015/wordml/symex" xmlns:wpg="http://schemas.microsoft.com/office/word/2010/wordprocessingGroup" xmlns:wpi="http://schemas.microsoft.com/office/word/2010/wordprocessingInk" xmlns:wne="http://schemas.microsoft.com/office/word/2006/wordml" xmlns:wps="http://schemas.microsoft.com/office/word/2010/wordprocessingShape" mc:Ignorable="w14 w15 w16se w16cid w16 w16cex w16sdtdh wp14">
+  <w:abstractNum w:abstractNumId="0" w15:restartNumberingAfterBreak="0">
+    <w:nsid w:val="087806E3"/>
+    <w:multiLevelType w:val="hybridMultilevel"/>
+    <w:tmpl w:val="CD0842E4"/>
+    <w:lvl w:ilvl="0" w:tplc="080A0001">
+      <w:start w:val="1"/>
+      <w:numFmt w:val="bullet"/>
+      <w:lvlText w:val=""/>
+      <w:lvlJc w:val="left"/>
+      <w:pPr>
+        <w:ind w:left="720" w:hanging="360"/>
+      </w:pPr>
+      <w:rPr>
+        <w:rFonts w:ascii="Symbol" w:hAnsi="Symbol" w:hint="default"/>
+      </w:rPr>
+    </w:lvl>
+    <w:lvl w:ilvl="1" w:tplc="080A0003" w:tentative="1">
+      <w:start w:val="1"/>
+      <w:numFmt w:val="bullet"/>
+      <w:lvlText w:val="o"/>
+      <w:lvlJc w:val="left"/>
+      <w:pPr>
+        <w:ind w:left="1440" w:hanging="360"/>
+      </w:pPr>
+      <w:rPr>
+        <w:rFonts w:ascii="Courier New" w:hAnsi="Courier New" w:cs="Courier New" w:hint="default"/>
+      </w:rPr>
+    </w:lvl>
+    <w:lvl w:ilvl="2" w:tplc="080A0005" w:tentative="1">
+      <w:start w:val="1"/>
+      <w:numFmt w:val="bullet"/>
+      <w:lvlText w:val=""/>
+      <w:lvlJc w:val="left"/>
+      <w:pPr>
+        <w:ind w:left="2160" w:hanging="360"/>
+      </w:pPr>
+      <w:rPr>
+        <w:rFonts w:ascii="Wingdings" w:hAnsi="Wingdings" w:hint="default"/>
+      </w:rPr>
+    </w:lvl>
+    <w:lvl w:ilvl="3" w:tplc="080A0001" w:tentative="1">
+      <w:start w:val="1"/>
+      <w:numFmt w:val="bullet"/>
+      <w:lvlText w:val=""/>
+      <w:lvlJc w:val="left"/>
+      <w:pPr>
+        <w:ind w:left="2880" w:hanging="360"/>
+      </w:pPr>
+      <w:rPr>
+        <w:rFonts w:ascii="Symbol" w:hAnsi="Symbol" w:hint="default"/>
+      </w:rPr>
+    </w:lvl>
+    <w:lvl w:ilvl="4" w:tplc="080A0003" w:tentative="1">
+      <w:start w:val="1"/>
+      <w:numFmt w:val="bullet"/>
+      <w:lvlText w:val="o"/>
+      <w:lvlJc w:val="left"/>
+      <w:pPr>
+        <w:ind w:left="3600" w:hanging="360"/>
+      </w:pPr>
+      <w:rPr>
+        <w:rFonts w:ascii="Courier New" w:hAnsi="Courier New" w:cs="Courier New" w:hint="default"/>
+      </w:rPr>
+    </w:lvl>
+    <w:lvl w:ilvl="5" w:tplc="080A0005" w:tentative="1">
+      <w:start w:val="1"/>
+      <w:numFmt w:val="bullet"/>
+      <w:lvlText w:val=""/>
+      <w:lvlJc w:val="left"/>
+      <w:pPr>
+        <w:ind w:left="4320" w:hanging="360"/>
+      </w:pPr>
+      <w:rPr>
+        <w:rFonts w:ascii="Wingdings" w:hAnsi="Wingdings" w:hint="default"/>
+      </w:rPr>
+    </w:lvl>
+    <w:lvl w:ilvl="6" w:tplc="080A0001" w:tentative="1">
+      <w:start w:val="1"/>
+      <w:numFmt w:val="bullet"/>
+      <w:lvlText w:val=""/>
+      <w:lvlJc w:val="left"/>
+      <w:pPr>
+        <w:ind w:left="5040" w:hanging="360"/>
+      </w:pPr>
+      <w:rPr>
+        <w:rFonts w:ascii="Symbol" w:hAnsi="Symbol" w:hint="default"/>
+      </w:rPr>
+    </w:lvl>
+    <w:lvl w:ilvl="7" w:tplc="080A0003" w:tentative="1">
+      <w:start w:val="1"/>
+      <w:numFmt w:val="bullet"/>
+      <w:lvlText w:val="o"/>
+      <w:lvlJc w:val="left"/>
+      <w:pPr>
+        <w:ind w:left="5760" w:hanging="360"/>
+      </w:pPr>
+      <w:rPr>
+        <w:rFonts w:ascii="Courier New" w:hAnsi="Courier New" w:cs="Courier New" w:hint="default"/>
+      </w:rPr>
+    </w:lvl>
+    <w:lvl w:ilvl="8" w:tplc="080A0005" w:tentative="1">
+      <w:start w:val="1"/>
+      <w:numFmt w:val="bullet"/>
+      <w:lvlText w:val=""/>
+      <w:lvlJc w:val="left"/>
+      <w:pPr>
+        <w:ind w:left="6480" w:hanging="360"/>
+      </w:pPr>
+      <w:rPr>
+        <w:rFonts w:ascii="Wingdings" w:hAnsi="Wingdings" w:hint="default"/>
+      </w:rPr>
+    </w:lvl>
+  </w:abstractNum>
+  <w:abstractNum w:abstractNumId="1" w15:restartNumberingAfterBreak="0">
+    <w:nsid w:val="1798474D"/>
+    <w:multiLevelType w:val="hybridMultilevel"/>
+    <w:tmpl w:val="550406E8"/>
+    <w:lvl w:ilvl="0" w:tplc="080A0001">
+      <w:start w:val="1"/>
+      <w:numFmt w:val="bullet"/>
+      <w:lvlText w:val=""/>
+      <w:lvlJc w:val="left"/>
+      <w:pPr>
+        <w:ind w:left="720" w:hanging="360"/>
+      </w:pPr>
+      <w:rPr>
+        <w:rFonts w:ascii="Symbol" w:hAnsi="Symbol" w:hint="default"/>
+      </w:rPr>
+    </w:lvl>
+    <w:lvl w:ilvl="1" w:tplc="080A0003" w:tentative="1">
+      <w:start w:val="1"/>
+      <w:numFmt w:val="bullet"/>
+      <w:lvlText w:val="o"/>
+      <w:lvlJc w:val="left"/>
+      <w:pPr>
+        <w:ind w:left="1440" w:hanging="360"/>
+      </w:pPr>
+      <w:rPr>
+        <w:rFonts w:ascii="Courier New" w:hAnsi="Courier New" w:cs="Courier New" w:hint="default"/>
+      </w:rPr>
+    </w:lvl>
+    <w:lvl w:ilvl="2" w:tplc="080A0005" w:tentative="1">
+      <w:start w:val="1"/>
+      <w:numFmt w:val="bullet"/>
+      <w:lvlText w:val=""/>
+      <w:lvlJc w:val="left"/>
+      <w:pPr>
+        <w:ind w:left="2160" w:hanging="360"/>
+      </w:pPr>
+      <w:rPr>
+        <w:rFonts w:ascii="Wingdings" w:hAnsi="Wingdings" w:hint="default"/>
+      </w:rPr>
+    </w:lvl>
+    <w:lvl w:ilvl="3" w:tplc="080A0001" w:tentative="1">
+      <w:start w:val="1"/>
+      <w:numFmt w:val="bullet"/>
+      <w:lvlText w:val=""/>
+      <w:lvlJc w:val="left"/>
+      <w:pPr>
+        <w:ind w:left="2880" w:hanging="360"/>
+      </w:pPr>
+      <w:rPr>
+        <w:rFonts w:ascii="Symbol" w:hAnsi="Symbol" w:hint="default"/>
+      </w:rPr>
+    </w:lvl>
+    <w:lvl w:ilvl="4" w:tplc="080A0003" w:tentative="1">
+      <w:start w:val="1"/>
+      <w:numFmt w:val="bullet"/>
+      <w:lvlText w:val="o"/>
+      <w:lvlJc w:val="left"/>
+      <w:pPr>
+        <w:ind w:left="3600" w:hanging="360"/>
+      </w:pPr>
+      <w:rPr>
+        <w:rFonts w:ascii="Courier New" w:hAnsi="Courier New" w:cs="Courier New" w:hint="default"/>
+      </w:rPr>
+    </w:lvl>
+    <w:lvl w:ilvl="5" w:tplc="080A0005" w:tentative="1">
+      <w:start w:val="1"/>
+      <w:numFmt w:val="bullet"/>
+      <w:lvlText w:val=""/>
+      <w:lvlJc w:val="left"/>
+      <w:pPr>
+        <w:ind w:left="4320" w:hanging="360"/>
+      </w:pPr>
+      <w:rPr>
+        <w:rFonts w:ascii="Wingdings" w:hAnsi="Wingdings" w:hint="default"/>
+      </w:rPr>
+    </w:lvl>
+    <w:lvl w:ilvl="6" w:tplc="080A0001" w:tentative="1">
+      <w:start w:val="1"/>
+      <w:numFmt w:val="bullet"/>
+      <w:lvlText w:val=""/>
+      <w:lvlJc w:val="left"/>
+      <w:pPr>
+        <w:ind w:left="5040" w:hanging="360"/>
+      </w:pPr>
+      <w:rPr>
+        <w:rFonts w:ascii="Symbol" w:hAnsi="Symbol" w:hint="default"/>
+      </w:rPr>
+    </w:lvl>
+    <w:lvl w:ilvl="7" w:tplc="080A0003" w:tentative="1">
+      <w:start w:val="1"/>
+      <w:numFmt w:val="bullet"/>
+      <w:lvlText w:val="o"/>
+      <w:lvlJc w:val="left"/>
+      <w:pPr>
+        <w:ind w:left="5760" w:hanging="360"/>
+      </w:pPr>
+      <w:rPr>
+        <w:rFonts w:ascii="Courier New" w:hAnsi="Courier New" w:cs="Courier New" w:hint="default"/>
+      </w:rPr>
+    </w:lvl>
+    <w:lvl w:ilvl="8" w:tplc="080A0005" w:tentative="1">
+      <w:start w:val="1"/>
+      <w:numFmt w:val="bullet"/>
+      <w:lvlText w:val=""/>
+      <w:lvlJc w:val="left"/>
+      <w:pPr>
+        <w:ind w:left="6480" w:hanging="360"/>
+      </w:pPr>
+      <w:rPr>
+        <w:rFonts w:ascii="Wingdings" w:hAnsi="Wingdings" w:hint="default"/>
+      </w:rPr>
+    </w:lvl>
+  </w:abstractNum>
+  <w:abstractNum w:abstractNumId="2" w15:restartNumberingAfterBreak="0">
+    <w:nsid w:val="17BD5535"/>
+    <w:multiLevelType w:val="hybridMultilevel"/>
+    <w:tmpl w:val="26DAC75C"/>
+    <w:lvl w:ilvl="0" w:tplc="080A0001">
+      <w:start w:val="1"/>
+      <w:numFmt w:val="bullet"/>
+      <w:lvlText w:val=""/>
+      <w:lvlJc w:val="left"/>
+      <w:pPr>
+        <w:ind w:left="720" w:hanging="360"/>
+      </w:pPr>
+      <w:rPr>
+        <w:rFonts w:ascii="Symbol" w:hAnsi="Symbol" w:hint="default"/>
+      </w:rPr>
+    </w:lvl>
+    <w:lvl w:ilvl="1" w:tplc="080A0003" w:tentative="1">
+      <w:start w:val="1"/>
+      <w:numFmt w:val="bullet"/>
+      <w:lvlText w:val="o"/>
+      <w:lvlJc w:val="left"/>
+      <w:pPr>
+        <w:ind w:left="1440" w:hanging="360"/>
+      </w:pPr>
+      <w:rPr>
+        <w:rFonts w:ascii="Courier New" w:hAnsi="Courier New" w:cs="Courier New" w:hint="default"/>
+      </w:rPr>
+    </w:lvl>
+    <w:lvl w:ilvl="2" w:tplc="080A0005" w:tentative="1">
+      <w:start w:val="1"/>
+      <w:numFmt w:val="bullet"/>
+      <w:lvlText w:val=""/>
+      <w:lvlJc w:val="left"/>
+      <w:pPr>
+        <w:ind w:left="2160" w:hanging="360"/>
+      </w:pPr>
+      <w:rPr>
+        <w:rFonts w:ascii="Wingdings" w:hAnsi="Wingdings" w:hint="default"/>
+      </w:rPr>
+    </w:lvl>
+    <w:lvl w:ilvl="3" w:tplc="080A0001" w:tentative="1">
+      <w:start w:val="1"/>
+      <w:numFmt w:val="bullet"/>
+      <w:lvlText w:val=""/>
+      <w:lvlJc w:val="left"/>
+      <w:pPr>
+        <w:ind w:left="2880" w:hanging="360"/>
+      </w:pPr>
+      <w:rPr>
+        <w:rFonts w:ascii="Symbol" w:hAnsi="Symbol" w:hint="default"/>
+      </w:rPr>
+    </w:lvl>
+    <w:lvl w:ilvl="4" w:tplc="080A0003" w:tentative="1">
+      <w:start w:val="1"/>
+      <w:numFmt w:val="bullet"/>
+      <w:lvlText w:val="o"/>
+      <w:lvlJc w:val="left"/>
+      <w:pPr>
+        <w:ind w:left="3600" w:hanging="360"/>
+      </w:pPr>
+      <w:rPr>
+        <w:rFonts w:ascii="Courier New" w:hAnsi="Courier New" w:cs="Courier New" w:hint="default"/>
+      </w:rPr>
+    </w:lvl>
+    <w:lvl w:ilvl="5" w:tplc="080A0005" w:tentative="1">
+      <w:start w:val="1"/>
+      <w:numFmt w:val="bullet"/>
+      <w:lvlText w:val=""/>
+      <w:lvlJc w:val="left"/>
+      <w:pPr>
+        <w:ind w:left="4320" w:hanging="360"/>
+      </w:pPr>
+      <w:rPr>
+        <w:rFonts w:ascii="Wingdings" w:hAnsi="Wingdings" w:hint="default"/>
+      </w:rPr>
+    </w:lvl>
+    <w:lvl w:ilvl="6" w:tplc="080A0001" w:tentative="1">
+      <w:start w:val="1"/>
+      <w:numFmt w:val="bullet"/>
+      <w:lvlText w:val=""/>
+      <w:lvlJc w:val="left"/>
+      <w:pPr>
+        <w:ind w:left="5040" w:hanging="360"/>
+      </w:pPr>
+      <w:rPr>
+        <w:rFonts w:ascii="Symbol" w:hAnsi="Symbol" w:hint="default"/>
+      </w:rPr>
+    </w:lvl>
+    <w:lvl w:ilvl="7" w:tplc="080A0003" w:tentative="1">
+      <w:start w:val="1"/>
+      <w:numFmt w:val="bullet"/>
+      <w:lvlText w:val="o"/>
+      <w:lvlJc w:val="left"/>
+      <w:pPr>
+        <w:ind w:left="5760" w:hanging="360"/>
+      </w:pPr>
+      <w:rPr>
+        <w:rFonts w:ascii="Courier New" w:hAnsi="Courier New" w:cs="Courier New" w:hint="default"/>
+      </w:rPr>
+    </w:lvl>
+    <w:lvl w:ilvl="8" w:tplc="080A0005" w:tentative="1">
+      <w:start w:val="1"/>
+      <w:numFmt w:val="bullet"/>
+      <w:lvlText w:val=""/>
+      <w:lvlJc w:val="left"/>
+      <w:pPr>
+        <w:ind w:left="6480" w:hanging="360"/>
+      </w:pPr>
+      <w:rPr>
+        <w:rFonts w:ascii="Wingdings" w:hAnsi="Wingdings" w:hint="default"/>
+      </w:rPr>
+    </w:lvl>
+  </w:abstractNum>
+  <w:abstractNum w:abstractNumId="3" w15:restartNumberingAfterBreak="0">
+    <w:nsid w:val="21A44F07"/>
+    <w:multiLevelType w:val="hybridMultilevel"/>
+    <w:tmpl w:val="F6DE6220"/>
+    <w:lvl w:ilvl="0" w:tplc="080A0001">
+      <w:start w:val="1"/>
+      <w:numFmt w:val="bullet"/>
+      <w:lvlText w:val=""/>
+      <w:lvlJc w:val="left"/>
+      <w:pPr>
+        <w:ind w:left="720" w:hanging="360"/>
+      </w:pPr>
+      <w:rPr>
+        <w:rFonts w:ascii="Symbol" w:hAnsi="Symbol" w:hint="default"/>
+      </w:rPr>
+    </w:lvl>
+    <w:lvl w:ilvl="1" w:tplc="080A0003" w:tentative="1">
+      <w:start w:val="1"/>
+      <w:numFmt w:val="bullet"/>
+      <w:lvlText w:val="o"/>
+      <w:lvlJc w:val="left"/>
+      <w:pPr>
+        <w:ind w:left="1440" w:hanging="360"/>
+      </w:pPr>
+      <w:rPr>
+        <w:rFonts w:ascii="Courier New" w:hAnsi="Courier New" w:cs="Courier New" w:hint="default"/>
+      </w:rPr>
+    </w:lvl>
+    <w:lvl w:ilvl="2" w:tplc="080A0005" w:tentative="1">
+      <w:start w:val="1"/>
+      <w:numFmt w:val="bullet"/>
+      <w:lvlText w:val=""/>
+      <w:lvlJc w:val="left"/>
+      <w:pPr>
+        <w:ind w:left="2160" w:hanging="360"/>
+      </w:pPr>
+      <w:rPr>
+        <w:rFonts w:ascii="Wingdings" w:hAnsi="Wingdings" w:hint="default"/>
+      </w:rPr>
+    </w:lvl>
+    <w:lvl w:ilvl="3" w:tplc="080A0001" w:tentative="1">
+      <w:start w:val="1"/>
+      <w:numFmt w:val="bullet"/>
+      <w:lvlText w:val=""/>
+      <w:lvlJc w:val="left"/>
+      <w:pPr>
+        <w:ind w:left="2880" w:hanging="360"/>
+      </w:pPr>
+      <w:rPr>
+        <w:rFonts w:ascii="Symbol" w:hAnsi="Symbol" w:hint="default"/>
+      </w:rPr>
+    </w:lvl>
+    <w:lvl w:ilvl="4" w:tplc="080A0003" w:tentative="1">
+      <w:start w:val="1"/>
+      <w:numFmt w:val="bullet"/>
+      <w:lvlText w:val="o"/>
+      <w:lvlJc w:val="left"/>
+      <w:pPr>
+        <w:ind w:left="3600" w:hanging="360"/>
+      </w:pPr>
+      <w:rPr>
+        <w:rFonts w:ascii="Courier New" w:hAnsi="Courier New" w:cs="Courier New" w:hint="default"/>
+      </w:rPr>
+    </w:lvl>
+    <w:lvl w:ilvl="5" w:tplc="080A0005" w:tentative="1">
+      <w:start w:val="1"/>
+      <w:numFmt w:val="bullet"/>
+      <w:lvlText w:val=""/>
+      <w:lvlJc w:val="left"/>
+      <w:pPr>
+        <w:ind w:left="4320" w:hanging="360"/>
+      </w:pPr>
+      <w:rPr>
+        <w:rFonts w:ascii="Wingdings" w:hAnsi="Wingdings" w:hint="default"/>
+      </w:rPr>
+    </w:lvl>
+    <w:lvl w:ilvl="6" w:tplc="080A0001" w:tentative="1">
+      <w:start w:val="1"/>
+      <w:numFmt w:val="bullet"/>
+      <w:lvlText w:val=""/>
+      <w:lvlJc w:val="left"/>
+      <w:pPr>
+        <w:ind w:left="5040" w:hanging="360"/>
+      </w:pPr>
+      <w:rPr>
+        <w:rFonts w:ascii="Symbol" w:hAnsi="Symbol" w:hint="default"/>
+      </w:rPr>
+    </w:lvl>
+    <w:lvl w:ilvl="7" w:tplc="080A0003" w:tentative="1">
+      <w:start w:val="1"/>
+      <w:numFmt w:val="bullet"/>
+      <w:lvlText w:val="o"/>
+      <w:lvlJc w:val="left"/>
+      <w:pPr>
+        <w:ind w:left="5760" w:hanging="360"/>
+      </w:pPr>
+      <w:rPr>
+        <w:rFonts w:ascii="Courier New" w:hAnsi="Courier New" w:cs="Courier New" w:hint="default"/>
+      </w:rPr>
+    </w:lvl>
+    <w:lvl w:ilvl="8" w:tplc="080A0005" w:tentative="1">
+      <w:start w:val="1"/>
+      <w:numFmt w:val="bullet"/>
+      <w:lvlText w:val=""/>
+      <w:lvlJc w:val="left"/>
+      <w:pPr>
+        <w:ind w:left="6480" w:hanging="360"/>
+      </w:pPr>
+      <w:rPr>
+        <w:rFonts w:ascii="Wingdings" w:hAnsi="Wingdings" w:hint="default"/>
+      </w:rPr>
+    </w:lvl>
+  </w:abstractNum>
+  <w:abstractNum w:abstractNumId="4" w15:restartNumberingAfterBreak="0">
+    <w:nsid w:val="29027BA4"/>
+    <w:multiLevelType w:val="hybridMultilevel"/>
+    <w:tmpl w:val="2AD456FC"/>
+    <w:lvl w:ilvl="0" w:tplc="080A0001">
+      <w:start w:val="1"/>
+      <w:numFmt w:val="bullet"/>
+      <w:lvlText w:val=""/>
+      <w:lvlJc w:val="left"/>
+      <w:pPr>
+        <w:ind w:left="720" w:hanging="360"/>
+      </w:pPr>
+      <w:rPr>
+        <w:rFonts w:ascii="Symbol" w:hAnsi="Symbol" w:hint="default"/>
+      </w:rPr>
+    </w:lvl>
+    <w:lvl w:ilvl="1" w:tplc="080A0003" w:tentative="1">
+      <w:start w:val="1"/>
+      <w:numFmt w:val="bullet"/>
+      <w:lvlText w:val="o"/>
+      <w:lvlJc w:val="left"/>
+      <w:pPr>
+        <w:ind w:left="1440" w:hanging="360"/>
+      </w:pPr>
+      <w:rPr>
+        <w:rFonts w:ascii="Courier New" w:hAnsi="Courier New" w:cs="Courier New" w:hint="default"/>
+      </w:rPr>
+    </w:lvl>
+    <w:lvl w:ilvl="2" w:tplc="080A0005" w:tentative="1">
+      <w:start w:val="1"/>
+      <w:numFmt w:val="bullet"/>
+      <w:lvlText w:val=""/>
+      <w:lvlJc w:val="left"/>
+      <w:pPr>
+        <w:ind w:left="2160" w:hanging="360"/>
+      </w:pPr>
+      <w:rPr>
+        <w:rFonts w:ascii="Wingdings" w:hAnsi="Wingdings" w:hint="default"/>
+      </w:rPr>
+    </w:lvl>
+    <w:lvl w:ilvl="3" w:tplc="080A0001" w:tentative="1">
+      <w:start w:val="1"/>
+      <w:numFmt w:val="bullet"/>
+      <w:lvlText w:val=""/>
+      <w:lvlJc w:val="left"/>
+      <w:pPr>
+        <w:ind w:left="2880" w:hanging="360"/>
+      </w:pPr>
+      <w:rPr>
+        <w:rFonts w:ascii="Symbol" w:hAnsi="Symbol" w:hint="default"/>
+      </w:rPr>
+    </w:lvl>
+    <w:lvl w:ilvl="4" w:tplc="080A0003" w:tentative="1">
+      <w:start w:val="1"/>
+      <w:numFmt w:val="bullet"/>
+      <w:lvlText w:val="o"/>
+      <w:lvlJc w:val="left"/>
+      <w:pPr>
+        <w:ind w:left="3600" w:hanging="360"/>
+      </w:pPr>
+      <w:rPr>
+        <w:rFonts w:ascii="Courier New" w:hAnsi="Courier New" w:cs="Courier New" w:hint="default"/>
+      </w:rPr>
+    </w:lvl>
+    <w:lvl w:ilvl="5" w:tplc="080A0005" w:tentative="1">
+      <w:start w:val="1"/>
+      <w:numFmt w:val="bullet"/>
+      <w:lvlText w:val=""/>
+      <w:lvlJc w:val="left"/>
+      <w:pPr>
+        <w:ind w:left="4320" w:hanging="360"/>
+      </w:pPr>
+      <w:rPr>
+        <w:rFonts w:ascii="Wingdings" w:hAnsi="Wingdings" w:hint="default"/>
+      </w:rPr>
+    </w:lvl>
+    <w:lvl w:ilvl="6" w:tplc="080A0001" w:tentative="1">
+      <w:start w:val="1"/>
+      <w:numFmt w:val="bullet"/>
+      <w:lvlText w:val=""/>
+      <w:lvlJc w:val="left"/>
+      <w:pPr>
+        <w:ind w:left="5040" w:hanging="360"/>
+      </w:pPr>
+      <w:rPr>
+        <w:rFonts w:ascii="Symbol" w:hAnsi="Symbol" w:hint="default"/>
+      </w:rPr>
+    </w:lvl>
+    <w:lvl w:ilvl="7" w:tplc="080A0003" w:tentative="1">
+      <w:start w:val="1"/>
+      <w:numFmt w:val="bullet"/>
+      <w:lvlText w:val="o"/>
+      <w:lvlJc w:val="left"/>
+      <w:pPr>
+        <w:ind w:left="5760" w:hanging="360"/>
+      </w:pPr>
+      <w:rPr>
+        <w:rFonts w:ascii="Courier New" w:hAnsi="Courier New" w:cs="Courier New" w:hint="default"/>
+      </w:rPr>
+    </w:lvl>
+    <w:lvl w:ilvl="8" w:tplc="080A0005" w:tentative="1">
+      <w:start w:val="1"/>
+      <w:numFmt w:val="bullet"/>
+      <w:lvlText w:val=""/>
+      <w:lvlJc w:val="left"/>
+      <w:pPr>
+        <w:ind w:left="6480" w:hanging="360"/>
+      </w:pPr>
+      <w:rPr>
+        <w:rFonts w:ascii="Wingdings" w:hAnsi="Wingdings" w:hint="default"/>
+      </w:rPr>
+    </w:lvl>
+  </w:abstractNum>
+  <w:abstractNum w:abstractNumId="5" w15:restartNumberingAfterBreak="0">
+    <w:nsid w:val="398F6A86"/>
+    <w:multiLevelType w:val="hybridMultilevel"/>
+    <w:tmpl w:val="E8D25D6E"/>
+    <w:lvl w:ilvl="0" w:tplc="080A0001">
+      <w:start w:val="1"/>
+      <w:numFmt w:val="bullet"/>
+      <w:lvlText w:val=""/>
+      <w:lvlJc w:val="left"/>
+      <w:pPr>
+        <w:ind w:left="720" w:hanging="360"/>
+      </w:pPr>
+      <w:rPr>
+        <w:rFonts w:ascii="Symbol" w:hAnsi="Symbol" w:hint="default"/>
+      </w:rPr>
+    </w:lvl>
+    <w:lvl w:ilvl="1" w:tplc="080A0003" w:tentative="1">
+      <w:start w:val="1"/>
+      <w:numFmt w:val="bullet"/>
+      <w:lvlText w:val="o"/>
+      <w:lvlJc w:val="left"/>
+      <w:pPr>
+        <w:ind w:left="1440" w:hanging="360"/>
+      </w:pPr>
+      <w:rPr>
+        <w:rFonts w:ascii="Courier New" w:hAnsi="Courier New" w:cs="Courier New" w:hint="default"/>
+      </w:rPr>
+    </w:lvl>
+    <w:lvl w:ilvl="2" w:tplc="080A0005" w:tentative="1">
+      <w:start w:val="1"/>
+      <w:numFmt w:val="bullet"/>
+      <w:lvlText w:val=""/>
+      <w:lvlJc w:val="left"/>
+      <w:pPr>
+        <w:ind w:left="2160" w:hanging="360"/>
+      </w:pPr>
+      <w:rPr>
+        <w:rFonts w:ascii="Wingdings" w:hAnsi="Wingdings" w:hint="default"/>
+      </w:rPr>
+    </w:lvl>
+    <w:lvl w:ilvl="3" w:tplc="080A0001" w:tentative="1">
+      <w:start w:val="1"/>
+      <w:numFmt w:val="bullet"/>
+      <w:lvlText w:val=""/>
+      <w:lvlJc w:val="left"/>
+      <w:pPr>
+        <w:ind w:left="2880" w:hanging="360"/>
+      </w:pPr>
+      <w:rPr>
+        <w:rFonts w:ascii="Symbol" w:hAnsi="Symbol" w:hint="default"/>
+      </w:rPr>
+    </w:lvl>
+    <w:lvl w:ilvl="4" w:tplc="080A0003" w:tentative="1">
+      <w:start w:val="1"/>
+      <w:numFmt w:val="bullet"/>
+      <w:lvlText w:val="o"/>
+      <w:lvlJc w:val="left"/>
+      <w:pPr>
+        <w:ind w:left="3600" w:hanging="360"/>
+      </w:pPr>
+      <w:rPr>
+        <w:rFonts w:ascii="Courier New" w:hAnsi="Courier New" w:cs="Courier New" w:hint="default"/>
+      </w:rPr>
+    </w:lvl>
+    <w:lvl w:ilvl="5" w:tplc="080A0005" w:tentative="1">
+      <w:start w:val="1"/>
+      <w:numFmt w:val="bullet"/>
+      <w:lvlText w:val=""/>
+      <w:lvlJc w:val="left"/>
+      <w:pPr>
+        <w:ind w:left="4320" w:hanging="360"/>
+      </w:pPr>
+      <w:rPr>
+        <w:rFonts w:ascii="Wingdings" w:hAnsi="Wingdings" w:hint="default"/>
+      </w:rPr>
+    </w:lvl>
+    <w:lvl w:ilvl="6" w:tplc="080A0001" w:tentative="1">
+      <w:start w:val="1"/>
+      <w:numFmt w:val="bullet"/>
+      <w:lvlText w:val=""/>
+      <w:lvlJc w:val="left"/>
+      <w:pPr>
+        <w:ind w:left="5040" w:hanging="360"/>
+      </w:pPr>
+      <w:rPr>
+        <w:rFonts w:ascii="Symbol" w:hAnsi="Symbol" w:hint="default"/>
+      </w:rPr>
+    </w:lvl>
+    <w:lvl w:ilvl="7" w:tplc="080A0003" w:tentative="1">
+      <w:start w:val="1"/>
+      <w:numFmt w:val="bullet"/>
+      <w:lvlText w:val="o"/>
+      <w:lvlJc w:val="left"/>
+      <w:pPr>
+        <w:ind w:left="5760" w:hanging="360"/>
+      </w:pPr>
+      <w:rPr>
+        <w:rFonts w:ascii="Courier New" w:hAnsi="Courier New" w:cs="Courier New" w:hint="default"/>
+      </w:rPr>
+    </w:lvl>
+    <w:lvl w:ilvl="8" w:tplc="080A0005" w:tentative="1">
+      <w:start w:val="1"/>
+      <w:numFmt w:val="bullet"/>
+      <w:lvlText w:val=""/>
+      <w:lvlJc w:val="left"/>
+      <w:pPr>
+        <w:ind w:left="6480" w:hanging="360"/>
+      </w:pPr>
+      <w:rPr>
+        <w:rFonts w:ascii="Wingdings" w:hAnsi="Wingdings" w:hint="default"/>
+      </w:rPr>
+    </w:lvl>
+  </w:abstractNum>
+  <w:abstractNum w:abstractNumId="6" w15:restartNumberingAfterBreak="0">
+    <w:nsid w:val="3C4F60B9"/>
+    <w:multiLevelType w:val="hybridMultilevel"/>
+    <w:tmpl w:val="B9580AF6"/>
+    <w:lvl w:ilvl="0" w:tplc="080A0001">
+      <w:start w:val="1"/>
+      <w:numFmt w:val="bullet"/>
+      <w:lvlText w:val=""/>
+      <w:lvlJc w:val="left"/>
+      <w:pPr>
+        <w:ind w:left="720" w:hanging="360"/>
+      </w:pPr>
+      <w:rPr>
+        <w:rFonts w:ascii="Symbol" w:hAnsi="Symbol" w:hint="default"/>
+      </w:rPr>
+    </w:lvl>
+    <w:lvl w:ilvl="1" w:tplc="080A0003" w:tentative="1">
+      <w:start w:val="1"/>
+      <w:numFmt w:val="bullet"/>
+      <w:lvlText w:val="o"/>
+      <w:lvlJc w:val="left"/>
+      <w:pPr>
+        <w:ind w:left="1440" w:hanging="360"/>
+      </w:pPr>
+      <w:rPr>
+        <w:rFonts w:ascii="Courier New" w:hAnsi="Courier New" w:cs="Courier New" w:hint="default"/>
+      </w:rPr>
+    </w:lvl>
+    <w:lvl w:ilvl="2" w:tplc="080A0005" w:tentative="1">
+      <w:start w:val="1"/>
+      <w:numFmt w:val="bullet"/>
+      <w:lvlText w:val=""/>
+      <w:lvlJc w:val="left"/>
+      <w:pPr>
+        <w:ind w:left="2160" w:hanging="360"/>
+      </w:pPr>
+      <w:rPr>
+        <w:rFonts w:ascii="Wingdings" w:hAnsi="Wingdings" w:hint="default"/>
+      </w:rPr>
+    </w:lvl>
+    <w:lvl w:ilvl="3" w:tplc="080A0001" w:tentative="1">
+      <w:start w:val="1"/>
+      <w:numFmt w:val="bullet"/>
+      <w:lvlText w:val=""/>
+      <w:lvlJc w:val="left"/>
+      <w:pPr>
+        <w:ind w:left="2880" w:hanging="360"/>
+      </w:pPr>
+      <w:rPr>
+        <w:rFonts w:ascii="Symbol" w:hAnsi="Symbol" w:hint="default"/>
+      </w:rPr>
+    </w:lvl>
+    <w:lvl w:ilvl="4" w:tplc="080A0003" w:tentative="1">
+      <w:start w:val="1"/>
+      <w:numFmt w:val="bullet"/>
+      <w:lvlText w:val="o"/>
+      <w:lvlJc w:val="left"/>
+      <w:pPr>
+        <w:ind w:left="3600" w:hanging="360"/>
+      </w:pPr>
+      <w:rPr>
+        <w:rFonts w:ascii="Courier New" w:hAnsi="Courier New" w:cs="Courier New" w:hint="default"/>
+      </w:rPr>
+    </w:lvl>
+    <w:lvl w:ilvl="5" w:tplc="080A0005" w:tentative="1">
+      <w:start w:val="1"/>
+      <w:numFmt w:val="bullet"/>
+      <w:lvlText w:val=""/>
+      <w:lvlJc w:val="left"/>
+      <w:pPr>
+        <w:ind w:left="4320" w:hanging="360"/>
+      </w:pPr>
+      <w:rPr>
+        <w:rFonts w:ascii="Wingdings" w:hAnsi="Wingdings" w:hint="default"/>
+      </w:rPr>
+    </w:lvl>
+    <w:lvl w:ilvl="6" w:tplc="080A0001" w:tentative="1">
+      <w:start w:val="1"/>
+      <w:numFmt w:val="bullet"/>
+      <w:lvlText w:val=""/>
+      <w:lvlJc w:val="left"/>
+      <w:pPr>
+        <w:ind w:left="5040" w:hanging="360"/>
+      </w:pPr>
+      <w:rPr>
+        <w:rFonts w:ascii="Symbol" w:hAnsi="Symbol" w:hint="default"/>
+      </w:rPr>
+    </w:lvl>
+    <w:lvl w:ilvl="7" w:tplc="080A0003" w:tentative="1">
+      <w:start w:val="1"/>
+      <w:numFmt w:val="bullet"/>
+      <w:lvlText w:val="o"/>
+      <w:lvlJc w:val="left"/>
+      <w:pPr>
+        <w:ind w:left="5760" w:hanging="360"/>
+      </w:pPr>
+      <w:rPr>
+        <w:rFonts w:ascii="Courier New" w:hAnsi="Courier New" w:cs="Courier New" w:hint="default"/>
+      </w:rPr>
+    </w:lvl>
+    <w:lvl w:ilvl="8" w:tplc="080A0005" w:tentative="1">
+      <w:start w:val="1"/>
+      <w:numFmt w:val="bullet"/>
+      <w:lvlText w:val=""/>
+      <w:lvlJc w:val="left"/>
+      <w:pPr>
+        <w:ind w:left="6480" w:hanging="360"/>
+      </w:pPr>
+      <w:rPr>
+        <w:rFonts w:ascii="Wingdings" w:hAnsi="Wingdings" w:hint="default"/>
+      </w:rPr>
+    </w:lvl>
+  </w:abstractNum>
+  <w:abstractNum w:abstractNumId="7" w15:restartNumberingAfterBreak="0">
+    <w:nsid w:val="53AE7B31"/>
+    <w:multiLevelType w:val="hybridMultilevel"/>
+    <w:tmpl w:val="C0BEBCA4"/>
+    <w:lvl w:ilvl="0" w:tplc="080A0001">
+      <w:start w:val="1"/>
+      <w:numFmt w:val="bullet"/>
+      <w:lvlText w:val=""/>
+      <w:lvlJc w:val="left"/>
+      <w:pPr>
+        <w:ind w:left="720" w:hanging="360"/>
+      </w:pPr>
+      <w:rPr>
+        <w:rFonts w:ascii="Symbol" w:hAnsi="Symbol" w:hint="default"/>
+      </w:rPr>
+    </w:lvl>
+    <w:lvl w:ilvl="1" w:tplc="080A0003" w:tentative="1">
+      <w:start w:val="1"/>
+      <w:numFmt w:val="bullet"/>
+      <w:lvlText w:val="o"/>
+      <w:lvlJc w:val="left"/>
+      <w:pPr>
+        <w:ind w:left="1440" w:hanging="360"/>
+      </w:pPr>
+      <w:rPr>
+        <w:rFonts w:ascii="Courier New" w:hAnsi="Courier New" w:cs="Courier New" w:hint="default"/>
+      </w:rPr>
+    </w:lvl>
+    <w:lvl w:ilvl="2" w:tplc="080A0005" w:tentative="1">
+      <w:start w:val="1"/>
+      <w:numFmt w:val="bullet"/>
+      <w:lvlText w:val=""/>
+      <w:lvlJc w:val="left"/>
+      <w:pPr>
+        <w:ind w:left="2160" w:hanging="360"/>
+      </w:pPr>
+      <w:rPr>
+        <w:rFonts w:ascii="Wingdings" w:hAnsi="Wingdings" w:hint="default"/>
+      </w:rPr>
+    </w:lvl>
+    <w:lvl w:ilvl="3" w:tplc="080A0001" w:tentative="1">
+      <w:start w:val="1"/>
+      <w:numFmt w:val="bullet"/>
+      <w:lvlText w:val=""/>
+      <w:lvlJc w:val="left"/>
+      <w:pPr>
+        <w:ind w:left="2880" w:hanging="360"/>
+      </w:pPr>
+      <w:rPr>
+        <w:rFonts w:ascii="Symbol" w:hAnsi="Symbol" w:hint="default"/>
+      </w:rPr>
+    </w:lvl>
+    <w:lvl w:ilvl="4" w:tplc="080A0003" w:tentative="1">
+      <w:start w:val="1"/>
+      <w:numFmt w:val="bullet"/>
+      <w:lvlText w:val="o"/>
+      <w:lvlJc w:val="left"/>
+      <w:pPr>
+        <w:ind w:left="3600" w:hanging="360"/>
+      </w:pPr>
+      <w:rPr>
+        <w:rFonts w:ascii="Courier New" w:hAnsi="Courier New" w:cs="Courier New" w:hint="default"/>
+      </w:rPr>
+    </w:lvl>
+    <w:lvl w:ilvl="5" w:tplc="080A0005" w:tentative="1">
+      <w:start w:val="1"/>
+      <w:numFmt w:val="bullet"/>
+      <w:lvlText w:val=""/>
+      <w:lvlJc w:val="left"/>
+      <w:pPr>
+        <w:ind w:left="4320" w:hanging="360"/>
+      </w:pPr>
+      <w:rPr>
+        <w:rFonts w:ascii="Wingdings" w:hAnsi="Wingdings" w:hint="default"/>
+      </w:rPr>
+    </w:lvl>
+    <w:lvl w:ilvl="6" w:tplc="080A0001" w:tentative="1">
+      <w:start w:val="1"/>
+      <w:numFmt w:val="bullet"/>
+      <w:lvlText w:val=""/>
+      <w:lvlJc w:val="left"/>
+      <w:pPr>
+        <w:ind w:left="5040" w:hanging="360"/>
+      </w:pPr>
+      <w:rPr>
+        <w:rFonts w:ascii="Symbol" w:hAnsi="Symbol" w:hint="default"/>
+      </w:rPr>
+    </w:lvl>
+    <w:lvl w:ilvl="7" w:tplc="080A0003" w:tentative="1">
+      <w:start w:val="1"/>
+      <w:numFmt w:val="bullet"/>
+      <w:lvlText w:val="o"/>
+      <w:lvlJc w:val="left"/>
+      <w:pPr>
+        <w:ind w:left="5760" w:hanging="360"/>
+      </w:pPr>
+      <w:rPr>
+        <w:rFonts w:ascii="Courier New" w:hAnsi="Courier New" w:cs="Courier New" w:hint="default"/>
+      </w:rPr>
+    </w:lvl>
+    <w:lvl w:ilvl="8" w:tplc="080A0005" w:tentative="1">
+      <w:start w:val="1"/>
+      <w:numFmt w:val="bullet"/>
+      <w:lvlText w:val=""/>
+      <w:lvlJc w:val="left"/>
+      <w:pPr>
+        <w:ind w:left="6480" w:hanging="360"/>
+      </w:pPr>
+      <w:rPr>
+        <w:rFonts w:ascii="Wingdings" w:hAnsi="Wingdings" w:hint="default"/>
+      </w:rPr>
+    </w:lvl>
+  </w:abstractNum>
+  <w:abstractNum w:abstractNumId="8" w15:restartNumberingAfterBreak="0">
+    <w:nsid w:val="5FA86941"/>
+    <w:multiLevelType w:val="hybridMultilevel"/>
+    <w:tmpl w:val="714C0FE8"/>
+    <w:lvl w:ilvl="0" w:tplc="080A0001">
+      <w:start w:val="1"/>
+      <w:numFmt w:val="bullet"/>
+      <w:lvlText w:val=""/>
+      <w:lvlJc w:val="left"/>
+      <w:pPr>
+        <w:ind w:left="720" w:hanging="360"/>
+      </w:pPr>
+      <w:rPr>
+        <w:rFonts w:ascii="Symbol" w:hAnsi="Symbol" w:hint="default"/>
+      </w:rPr>
+    </w:lvl>
+    <w:lvl w:ilvl="1" w:tplc="080A0003" w:tentative="1">
+      <w:start w:val="1"/>
+      <w:numFmt w:val="bullet"/>
+      <w:lvlText w:val="o"/>
+      <w:lvlJc w:val="left"/>
+      <w:pPr>
+        <w:ind w:left="1440" w:hanging="360"/>
+      </w:pPr>
+      <w:rPr>
+        <w:rFonts w:ascii="Courier New" w:hAnsi="Courier New" w:cs="Courier New" w:hint="default"/>
+      </w:rPr>
+    </w:lvl>
+    <w:lvl w:ilvl="2" w:tplc="080A0005" w:tentative="1">
+      <w:start w:val="1"/>
+      <w:numFmt w:val="bullet"/>
+      <w:lvlText w:val=""/>
+      <w:lvlJc w:val="left"/>
+      <w:pPr>
+        <w:ind w:left="2160" w:hanging="360"/>
+      </w:pPr>
+      <w:rPr>
+        <w:rFonts w:ascii="Wingdings" w:hAnsi="Wingdings" w:hint="default"/>
+      </w:rPr>
+    </w:lvl>
+    <w:lvl w:ilvl="3" w:tplc="080A0001" w:tentative="1">
+      <w:start w:val="1"/>
+      <w:numFmt w:val="bullet"/>
+      <w:lvlText w:val=""/>
+      <w:lvlJc w:val="left"/>
+      <w:pPr>
+        <w:ind w:left="2880" w:hanging="360"/>
+      </w:pPr>
+      <w:rPr>
+        <w:rFonts w:ascii="Symbol" w:hAnsi="Symbol" w:hint="default"/>
+      </w:rPr>
+    </w:lvl>
+    <w:lvl w:ilvl="4" w:tplc="080A0003" w:tentative="1">
+      <w:start w:val="1"/>
+      <w:numFmt w:val="bullet"/>
+      <w:lvlText w:val="o"/>
+      <w:lvlJc w:val="left"/>
+      <w:pPr>
+        <w:ind w:left="3600" w:hanging="360"/>
+      </w:pPr>
+      <w:rPr>
+        <w:rFonts w:ascii="Courier New" w:hAnsi="Courier New" w:cs="Courier New" w:hint="default"/>
+      </w:rPr>
+    </w:lvl>
+    <w:lvl w:ilvl="5" w:tplc="080A0005" w:tentative="1">
+      <w:start w:val="1"/>
+      <w:numFmt w:val="bullet"/>
+      <w:lvlText w:val=""/>
+      <w:lvlJc w:val="left"/>
+      <w:pPr>
+        <w:ind w:left="4320" w:hanging="360"/>
+      </w:pPr>
+      <w:rPr>
+        <w:rFonts w:ascii="Wingdings" w:hAnsi="Wingdings" w:hint="default"/>
+      </w:rPr>
+    </w:lvl>
+    <w:lvl w:ilvl="6" w:tplc="080A0001" w:tentative="1">
+      <w:start w:val="1"/>
+      <w:numFmt w:val="bullet"/>
+      <w:lvlText w:val=""/>
+      <w:lvlJc w:val="left"/>
+      <w:pPr>
+        <w:ind w:left="5040" w:hanging="360"/>
+      </w:pPr>
+      <w:rPr>
+        <w:rFonts w:ascii="Symbol" w:hAnsi="Symbol" w:hint="default"/>
+      </w:rPr>
+    </w:lvl>
+    <w:lvl w:ilvl="7" w:tplc="080A0003" w:tentative="1">
+      <w:start w:val="1"/>
+      <w:numFmt w:val="bullet"/>
+      <w:lvlText w:val="o"/>
+      <w:lvlJc w:val="left"/>
+      <w:pPr>
+        <w:ind w:left="5760" w:hanging="360"/>
+      </w:pPr>
+      <w:rPr>
+        <w:rFonts w:ascii="Courier New" w:hAnsi="Courier New" w:cs="Courier New" w:hint="default"/>
+      </w:rPr>
+    </w:lvl>
+    <w:lvl w:ilvl="8" w:tplc="080A0005" w:tentative="1">
+      <w:start w:val="1"/>
+      <w:numFmt w:val="bullet"/>
+      <w:lvlText w:val=""/>
+      <w:lvlJc w:val="left"/>
+      <w:pPr>
+        <w:ind w:left="6480" w:hanging="360"/>
+      </w:pPr>
+      <w:rPr>
+        <w:rFonts w:ascii="Wingdings" w:hAnsi="Wingdings" w:hint="default"/>
+      </w:rPr>
+    </w:lvl>
+  </w:abstractNum>
+  <w:abstractNum w:abstractNumId="9" w15:restartNumberingAfterBreak="0">
+    <w:nsid w:val="70AF316E"/>
+    <w:multiLevelType w:val="hybridMultilevel"/>
+    <w:tmpl w:val="F56A7D5E"/>
+    <w:lvl w:ilvl="0" w:tplc="080A0001">
+      <w:start w:val="1"/>
+      <w:numFmt w:val="bullet"/>
+      <w:lvlText w:val=""/>
+      <w:lvlJc w:val="left"/>
+      <w:pPr>
+        <w:ind w:left="720" w:hanging="360"/>
+      </w:pPr>
+      <w:rPr>
+        <w:rFonts w:ascii="Symbol" w:hAnsi="Symbol" w:hint="default"/>
+      </w:rPr>
+    </w:lvl>
+    <w:lvl w:ilvl="1" w:tplc="080A0003" w:tentative="1">
+      <w:start w:val="1"/>
+      <w:numFmt w:val="bullet"/>
+      <w:lvlText w:val="o"/>
+      <w:lvlJc w:val="left"/>
+      <w:pPr>
+        <w:ind w:left="1440" w:hanging="360"/>
+      </w:pPr>
+      <w:rPr>
+        <w:rFonts w:ascii="Courier New" w:hAnsi="Courier New" w:cs="Courier New" w:hint="default"/>
+      </w:rPr>
+    </w:lvl>
+    <w:lvl w:ilvl="2" w:tplc="080A0005" w:tentative="1">
+      <w:start w:val="1"/>
+      <w:numFmt w:val="bullet"/>
+      <w:lvlText w:val=""/>
+      <w:lvlJc w:val="left"/>
+      <w:pPr>
+        <w:ind w:left="2160" w:hanging="360"/>
+      </w:pPr>
+      <w:rPr>
+        <w:rFonts w:ascii="Wingdings" w:hAnsi="Wingdings" w:hint="default"/>
+      </w:rPr>
+    </w:lvl>
+    <w:lvl w:ilvl="3" w:tplc="080A0001" w:tentative="1">
+      <w:start w:val="1"/>
+      <w:numFmt w:val="bullet"/>
+      <w:lvlText w:val=""/>
+      <w:lvlJc w:val="left"/>
+      <w:pPr>
+        <w:ind w:left="2880" w:hanging="360"/>
+      </w:pPr>
+      <w:rPr>
+        <w:rFonts w:ascii="Symbol" w:hAnsi="Symbol" w:hint="default"/>
+      </w:rPr>
+    </w:lvl>
+    <w:lvl w:ilvl="4" w:tplc="080A0003" w:tentative="1">
+      <w:start w:val="1"/>
+      <w:numFmt w:val="bullet"/>
+      <w:lvlText w:val="o"/>
+      <w:lvlJc w:val="left"/>
+      <w:pPr>
+        <w:ind w:left="3600" w:hanging="360"/>
+      </w:pPr>
+      <w:rPr>
+        <w:rFonts w:ascii="Courier New" w:hAnsi="Courier New" w:cs="Courier New" w:hint="default"/>
+      </w:rPr>
+    </w:lvl>
+    <w:lvl w:ilvl="5" w:tplc="080A0005" w:tentative="1">
+      <w:start w:val="1"/>
+      <w:numFmt w:val="bullet"/>
+      <w:lvlText w:val=""/>
+      <w:lvlJc w:val="left"/>
+      <w:pPr>
+        <w:ind w:left="4320" w:hanging="360"/>
+      </w:pPr>
+      <w:rPr>
+        <w:rFonts w:ascii="Wingdings" w:hAnsi="Wingdings" w:hint="default"/>
+      </w:rPr>
+    </w:lvl>
+    <w:lvl w:ilvl="6" w:tplc="080A0001" w:tentative="1">
+      <w:start w:val="1"/>
+      <w:numFmt w:val="bullet"/>
+      <w:lvlText w:val=""/>
+      <w:lvlJc w:val="left"/>
+      <w:pPr>
+        <w:ind w:left="5040" w:hanging="360"/>
+      </w:pPr>
+      <w:rPr>
+        <w:rFonts w:ascii="Symbol" w:hAnsi="Symbol" w:hint="default"/>
+      </w:rPr>
+    </w:lvl>
+    <w:lvl w:ilvl="7" w:tplc="080A0003" w:tentative="1">
+      <w:start w:val="1"/>
+      <w:numFmt w:val="bullet"/>
+      <w:lvlText w:val="o"/>
+      <w:lvlJc w:val="left"/>
+      <w:pPr>
+        <w:ind w:left="5760" w:hanging="360"/>
+      </w:pPr>
+      <w:rPr>
+        <w:rFonts w:ascii="Courier New" w:hAnsi="Courier New" w:cs="Courier New" w:hint="default"/>
+      </w:rPr>
+    </w:lvl>
+    <w:lvl w:ilvl="8" w:tplc="080A0005" w:tentative="1">
+      <w:start w:val="1"/>
+      <w:numFmt w:val="bullet"/>
+      <w:lvlText w:val=""/>
+      <w:lvlJc w:val="left"/>
+      <w:pPr>
+        <w:ind w:left="6480" w:hanging="360"/>
+      </w:pPr>
+      <w:rPr>
+        <w:rFonts w:ascii="Wingdings" w:hAnsi="Wingdings" w:hint="default"/>
+      </w:rPr>
+    </w:lvl>
+  </w:abstractNum>
+  <w:abstractNum w:abstractNumId="10" w15:restartNumberingAfterBreak="0">
+    <w:nsid w:val="78790080"/>
+    <w:multiLevelType w:val="hybridMultilevel"/>
+    <w:tmpl w:val="D02E319E"/>
+    <w:lvl w:ilvl="0" w:tplc="080A0001">
+      <w:start w:val="1"/>
+      <w:numFmt w:val="bullet"/>
+      <w:lvlText w:val=""/>
+      <w:lvlJc w:val="left"/>
+      <w:pPr>
+        <w:ind w:left="720" w:hanging="360"/>
+      </w:pPr>
+      <w:rPr>
+        <w:rFonts w:ascii="Symbol" w:hAnsi="Symbol" w:hint="default"/>
+      </w:rPr>
+    </w:lvl>
+    <w:lvl w:ilvl="1" w:tplc="080A0003" w:tentative="1">
+      <w:start w:val="1"/>
+      <w:numFmt w:val="bullet"/>
+      <w:lvlText w:val="o"/>
+      <w:lvlJc w:val="left"/>
+      <w:pPr>
+        <w:ind w:left="1440" w:hanging="360"/>
+      </w:pPr>
+      <w:rPr>
+        <w:rFonts w:ascii="Courier New" w:hAnsi="Courier New" w:cs="Courier New" w:hint="default"/>
+      </w:rPr>
+    </w:lvl>
+    <w:lvl w:ilvl="2" w:tplc="080A0005" w:tentative="1">
+      <w:start w:val="1"/>
+      <w:numFmt w:val="bullet"/>
+      <w:lvlText w:val=""/>
+      <w:lvlJc w:val="left"/>
+      <w:pPr>
+        <w:ind w:left="2160" w:hanging="360"/>
+      </w:pPr>
+      <w:rPr>
+        <w:rFonts w:ascii="Wingdings" w:hAnsi="Wingdings" w:hint="default"/>
+      </w:rPr>
+    </w:lvl>
+    <w:lvl w:ilvl="3" w:tplc="080A0001" w:tentative="1">
+      <w:start w:val="1"/>
+      <w:numFmt w:val="bullet"/>
+      <w:lvlText w:val=""/>
+      <w:lvlJc w:val="left"/>
+      <w:pPr>
+        <w:ind w:left="2880" w:hanging="360"/>
+      </w:pPr>
+      <w:rPr>
+        <w:rFonts w:ascii="Symbol" w:hAnsi="Symbol" w:hint="default"/>
+      </w:rPr>
+    </w:lvl>
+    <w:lvl w:ilvl="4" w:tplc="080A0003" w:tentative="1">
+      <w:start w:val="1"/>
+      <w:numFmt w:val="bullet"/>
+      <w:lvlText w:val="o"/>
+      <w:lvlJc w:val="left"/>
+      <w:pPr>
+        <w:ind w:left="3600" w:hanging="360"/>
+      </w:pPr>
+      <w:rPr>
+        <w:rFonts w:ascii="Courier New" w:hAnsi="Courier New" w:cs="Courier New" w:hint="default"/>
+      </w:rPr>
+    </w:lvl>
+    <w:lvl w:ilvl="5" w:tplc="080A0005" w:tentative="1">
+      <w:start w:val="1"/>
+      <w:numFmt w:val="bullet"/>
+      <w:lvlText w:val=""/>
+      <w:lvlJc w:val="left"/>
+      <w:pPr>
+        <w:ind w:left="4320" w:hanging="360"/>
+      </w:pPr>
+      <w:rPr>
+        <w:rFonts w:ascii="Wingdings" w:hAnsi="Wingdings" w:hint="default"/>
+      </w:rPr>
+    </w:lvl>
+    <w:lvl w:ilvl="6" w:tplc="080A0001" w:tentative="1">
+      <w:start w:val="1"/>
+      <w:numFmt w:val="bullet"/>
+      <w:lvlText w:val=""/>
+      <w:lvlJc w:val="left"/>
+      <w:pPr>
+        <w:ind w:left="5040" w:hanging="360"/>
+      </w:pPr>
+      <w:rPr>
+        <w:rFonts w:ascii="Symbol" w:hAnsi="Symbol" w:hint="default"/>
+      </w:rPr>
+    </w:lvl>
+    <w:lvl w:ilvl="7" w:tplc="080A0003" w:tentative="1">
+      <w:start w:val="1"/>
+      <w:numFmt w:val="bullet"/>
+      <w:lvlText w:val="o"/>
+      <w:lvlJc w:val="left"/>
+      <w:pPr>
+        <w:ind w:left="5760" w:hanging="360"/>
+      </w:pPr>
+      <w:rPr>
+        <w:rFonts w:ascii="Courier New" w:hAnsi="Courier New" w:cs="Courier New" w:hint="default"/>
+      </w:rPr>
+    </w:lvl>
+    <w:lvl w:ilvl="8" w:tplc="080A0005" w:tentative="1">
+      <w:start w:val="1"/>
+      <w:numFmt w:val="bullet"/>
+      <w:lvlText w:val=""/>
+      <w:lvlJc w:val="left"/>
+      <w:pPr>
+        <w:ind w:left="6480" w:hanging="360"/>
+      </w:pPr>
+      <w:rPr>
+        <w:rFonts w:ascii="Wingdings" w:hAnsi="Wingdings" w:hint="default"/>
+      </w:rPr>
+    </w:lvl>
+  </w:abstractNum>
+  <w:abstractNum w:abstractNumId="11" w15:restartNumberingAfterBreak="0">
+    <w:nsid w:val="7DA752BF"/>
+    <w:multiLevelType w:val="hybridMultilevel"/>
+    <w:tmpl w:val="67C45E52"/>
+    <w:lvl w:ilvl="0" w:tplc="080A0001">
+      <w:start w:val="1"/>
+      <w:numFmt w:val="bullet"/>
+      <w:lvlText w:val=""/>
+      <w:lvlJc w:val="left"/>
+      <w:pPr>
+        <w:ind w:left="720" w:hanging="360"/>
+      </w:pPr>
+      <w:rPr>
+        <w:rFonts w:ascii="Symbol" w:hAnsi="Symbol" w:hint="default"/>
+      </w:rPr>
+    </w:lvl>
+    <w:lvl w:ilvl="1" w:tplc="080A0003" w:tentative="1">
+      <w:start w:val="1"/>
+      <w:numFmt w:val="bullet"/>
+      <w:lvlText w:val="o"/>
+      <w:lvlJc w:val="left"/>
+      <w:pPr>
+        <w:ind w:left="1440" w:hanging="360"/>
+      </w:pPr>
+      <w:rPr>
+        <w:rFonts w:ascii="Courier New" w:hAnsi="Courier New" w:cs="Courier New" w:hint="default"/>
+      </w:rPr>
+    </w:lvl>
+    <w:lvl w:ilvl="2" w:tplc="080A0005" w:tentative="1">
+      <w:start w:val="1"/>
+      <w:numFmt w:val="bullet"/>
+      <w:lvlText w:val=""/>
+      <w:lvlJc w:val="left"/>
+      <w:pPr>
+        <w:ind w:left="2160" w:hanging="360"/>
+      </w:pPr>
+      <w:rPr>
+        <w:rFonts w:ascii="Wingdings" w:hAnsi="Wingdings" w:hint="default"/>
+      </w:rPr>
+    </w:lvl>
+    <w:lvl w:ilvl="3" w:tplc="080A0001" w:tentative="1">
+      <w:start w:val="1"/>
+      <w:numFmt w:val="bullet"/>
+      <w:lvlText w:val=""/>
+      <w:lvlJc w:val="left"/>
+      <w:pPr>
+        <w:ind w:left="2880" w:hanging="360"/>
+      </w:pPr>
+      <w:rPr>
+        <w:rFonts w:ascii="Symbol" w:hAnsi="Symbol" w:hint="default"/>
+      </w:rPr>
+    </w:lvl>
+    <w:lvl w:ilvl="4" w:tplc="080A0003" w:tentative="1">
+      <w:start w:val="1"/>
+      <w:numFmt w:val="bullet"/>
+      <w:lvlText w:val="o"/>
+      <w:lvlJc w:val="left"/>
+      <w:pPr>
+        <w:ind w:left="3600" w:hanging="360"/>
+      </w:pPr>
+      <w:rPr>
+        <w:rFonts w:ascii="Courier New" w:hAnsi="Courier New" w:cs="Courier New" w:hint="default"/>
+      </w:rPr>
+    </w:lvl>
+    <w:lvl w:ilvl="5" w:tplc="080A0005" w:tentative="1">
+      <w:start w:val="1"/>
+      <w:numFmt w:val="bullet"/>
+      <w:lvlText w:val=""/>
+      <w:lvlJc w:val="left"/>
+      <w:pPr>
+        <w:ind w:left="4320" w:hanging="360"/>
+      </w:pPr>
+      <w:rPr>
+        <w:rFonts w:ascii="Wingdings" w:hAnsi="Wingdings" w:hint="default"/>
+      </w:rPr>
+    </w:lvl>
+    <w:lvl w:ilvl="6" w:tplc="080A0001" w:tentative="1">
+      <w:start w:val="1"/>
+      <w:numFmt w:val="bullet"/>
+      <w:lvlText w:val=""/>
+      <w:lvlJc w:val="left"/>
+      <w:pPr>
+        <w:ind w:left="5040" w:hanging="360"/>
+      </w:pPr>
+      <w:rPr>
+        <w:rFonts w:ascii="Symbol" w:hAnsi="Symbol" w:hint="default"/>
+      </w:rPr>
+    </w:lvl>
+    <w:lvl w:ilvl="7" w:tplc="080A0003" w:tentative="1">
+      <w:start w:val="1"/>
+      <w:numFmt w:val="bullet"/>
+      <w:lvlText w:val="o"/>
+      <w:lvlJc w:val="left"/>
+      <w:pPr>
+        <w:ind w:left="5760" w:hanging="360"/>
+      </w:pPr>
+      <w:rPr>
+        <w:rFonts w:ascii="Courier New" w:hAnsi="Courier New" w:cs="Courier New" w:hint="default"/>
+      </w:rPr>
+    </w:lvl>
+    <w:lvl w:ilvl="8" w:tplc="080A0005" w:tentative="1">
+      <w:start w:val="1"/>
+      <w:numFmt w:val="bullet"/>
+      <w:lvlText w:val=""/>
+      <w:lvlJc w:val="left"/>
+      <w:pPr>
+        <w:ind w:left="6480" w:hanging="360"/>
+      </w:pPr>
+      <w:rPr>
+        <w:rFonts w:ascii="Wingdings" w:hAnsi="Wingdings" w:hint="default"/>
+      </w:rPr>
+    </w:lvl>
+  </w:abstractNum>
+  <w:num w:numId="1" w16cid:durableId="2102985836">
+    <w:abstractNumId w:val="7"/>
+  </w:num>
+  <w:num w:numId="2" w16cid:durableId="165824736">
+    <w:abstractNumId w:val="10"/>
+  </w:num>
+  <w:num w:numId="3" w16cid:durableId="930314251">
+    <w:abstractNumId w:val="1"/>
+  </w:num>
+  <w:num w:numId="4" w16cid:durableId="933170170">
+    <w:abstractNumId w:val="4"/>
+  </w:num>
+  <w:num w:numId="5" w16cid:durableId="1617176448">
+    <w:abstractNumId w:val="3"/>
+  </w:num>
+  <w:num w:numId="6" w16cid:durableId="732893073">
+    <w:abstractNumId w:val="8"/>
+  </w:num>
+  <w:num w:numId="7" w16cid:durableId="2038115627">
+    <w:abstractNumId w:val="11"/>
+  </w:num>
+  <w:num w:numId="8" w16cid:durableId="962810206">
+    <w:abstractNumId w:val="5"/>
+  </w:num>
+  <w:num w:numId="9" w16cid:durableId="1454981131">
+    <w:abstractNumId w:val="2"/>
+  </w:num>
+  <w:num w:numId="10" w16cid:durableId="388266627">
+    <w:abstractNumId w:val="6"/>
+  </w:num>
+  <w:num w:numId="11" w16cid:durableId="2137526346">
+    <w:abstractNumId w:val="0"/>
+  </w:num>
+  <w:num w:numId="12" w16cid:durableId="1378236739">
+    <w:abstractNumId w:val="9"/>
+  </w:num>
+</w:numbering>
 </file>
 
 <file path=word/styles.xml><?xml version="1.0" encoding="utf-8"?>
@@ -2037,6 +5086,40 @@
     <w:uiPriority w:val="99"/>
     <w:rsid w:val="00D04C89"/>
   </w:style>
+  <w:style w:type="paragraph" w:styleId="Prrafodelista">
+    <w:name w:val="List Paragraph"/>
+    <w:basedOn w:val="Normal"/>
+    <w:uiPriority w:val="34"/>
+    <w:qFormat/>
+    <w:rsid w:val="000D75EC"/>
+    <w:pPr>
+      <w:ind w:left="720"/>
+      <w:contextualSpacing/>
+    </w:pPr>
+  </w:style>
+  <w:style w:type="character" w:styleId="Hipervnculo">
+    <w:name w:val="Hyperlink"/>
+    <w:basedOn w:val="Fuentedeprrafopredeter"/>
+    <w:uiPriority w:val="99"/>
+    <w:unhideWhenUsed/>
+    <w:rsid w:val="001C3133"/>
+    <w:rPr>
+      <w:color w:val="0563C1" w:themeColor="hyperlink"/>
+      <w:u w:val="single"/>
+    </w:rPr>
+  </w:style>
+  <w:style w:type="character" w:styleId="Mencinsinresolver">
+    <w:name w:val="Unresolved Mention"/>
+    <w:basedOn w:val="Fuentedeprrafopredeter"/>
+    <w:uiPriority w:val="99"/>
+    <w:semiHidden/>
+    <w:unhideWhenUsed/>
+    <w:rsid w:val="001C3133"/>
+    <w:rPr>
+      <w:color w:val="605E5C"/>
+      <w:shd w:val="clear" w:color="auto" w:fill="E1DFDD"/>
+    </w:rPr>
+  </w:style>
 </w:styles>
 </file>
 

</xml_diff>